<commit_message>
V 0.55-B55 (final release) - Add VNAV Button (when using WASM module) - Add Item TOD (TopOfDescend for VNAV support) - Add Move Bar/Tile to next screen (Monitor) with RShift+RCtrl+Break - Add Using the Facility DB for Aiport Management (replacing the FS20_AptLib) - Add Check if the Facility DB is available and pop a msg box if not - Add Performance Tab and Notes Tab to FlightBag - Add Touchdown log (MyDocuments\MSFS_HudBarSave\TouchDownLog.csv) to FlightBag - Update AP Settings allow for large change on the left side of the item field (mouse wheel) - Update AltHold readout is FL when STD BARO is set or above 18000ft - Fix Bar/Window Location was not stored for profiles 5..10 - Cleanup of all new features - Disable SimConnect.cfg (as per MS it is only needed when connecting MSFS via Network) - SU10 compatibility checks - Moved to Visual Studio 2022 Community Edition - Update QuickGuides
</commit_message>
<xml_diff>
--- a/doc/MSFS_CamControl-QuickGuide.docx
+++ b/doc/MSFS_CamControl-QuickGuide.docx
@@ -77,7 +77,7 @@
           <w:lang w:val="en-US" w:eastAsia="de-CH"/>
         </w:rPr>
       </w:pPr>
-      <w:bookmarkStart w:id="0" w:name="_Toc116053689"/>
+      <w:bookmarkStart w:id="0" w:name="_Toc117697038"/>
       <w:r>
         <w:rPr>
           <w:rFonts w:eastAsia="Times New Roman"/>
@@ -174,6 +174,47 @@
       <w:pPr>
         <w:spacing w:before="100" w:beforeAutospacing="1" w:after="100" w:afterAutospacing="1" w:line="240" w:lineRule="auto"/>
         <w:rPr>
+          <w:rFonts w:eastAsia="Times New Roman"/>
+          <w:lang w:val="en-US" w:eastAsia="de-CH"/>
+        </w:rPr>
+      </w:pPr>
+      <w:r>
+        <w:rPr>
+          <w:rFonts w:eastAsia="Times New Roman"/>
+          <w:lang w:val="en-US" w:eastAsia="de-CH"/>
+        </w:rPr>
+        <w:pict>
+          <v:shapetype id="_x0000_t75" coordsize="21600,21600" o:spt="75" o:preferrelative="t" path="m@4@5l@4@11@9@11@9@5xe" filled="f" stroked="f">
+            <v:stroke joinstyle="miter"/>
+            <v:formulas>
+              <v:f eqn="if lineDrawn pixelLineWidth 0"/>
+              <v:f eqn="sum @0 1 0"/>
+              <v:f eqn="sum 0 0 @1"/>
+              <v:f eqn="prod @2 1 2"/>
+              <v:f eqn="prod @3 21600 pixelWidth"/>
+              <v:f eqn="prod @3 21600 pixelHeight"/>
+              <v:f eqn="sum @0 0 1"/>
+              <v:f eqn="prod @6 1 2"/>
+              <v:f eqn="prod @7 21600 pixelWidth"/>
+              <v:f eqn="sum @8 21600 0"/>
+              <v:f eqn="prod @7 21600 pixelHeight"/>
+              <v:f eqn="sum @10 21600 0"/>
+            </v:formulas>
+            <v:path o:extrusionok="f" gradientshapeok="t" o:connecttype="rect"/>
+            <o:lock v:ext="edit" aspectratio="t"/>
+          </v:shapetype>
+          <v:shape id="_x0000_i1025" type="#_x0000_t75" style="width:330.75pt;height:507pt">
+            <v:imagedata r:id="rId8" o:title="screenshot"/>
+          </v:shape>
+        </w:pict>
+      </w:r>
+      <w:bookmarkStart w:id="1" w:name="_GoBack"/>
+      <w:bookmarkEnd w:id="1"/>
+    </w:p>
+    <w:p>
+      <w:pPr>
+        <w:spacing w:before="100" w:beforeAutospacing="1" w:after="100" w:afterAutospacing="1" w:line="240" w:lineRule="auto"/>
+        <w:rPr>
           <w:rFonts w:asciiTheme="majorHAnsi" w:eastAsia="Times New Roman" w:hAnsiTheme="majorHAnsi" w:cstheme="majorBidi"/>
           <w:color w:val="2E74B5" w:themeColor="accent1" w:themeShade="BF"/>
           <w:sz w:val="32"/>
@@ -181,6 +222,24 @@
           <w:lang w:val="en-US" w:eastAsia="de-CH"/>
         </w:rPr>
       </w:pPr>
+      <w:r>
+        <w:rPr>
+          <w:lang w:val="en-US" w:eastAsia="de-CH"/>
+        </w:rPr>
+        <w:t>It is modelled to match the Views available in the Sim Camera Tool</w:t>
+      </w:r>
+      <w:r>
+        <w:rPr>
+          <w:lang w:val="en-US" w:eastAsia="de-CH"/>
+        </w:rPr>
+        <w:t>.</w:t>
+      </w:r>
+      <w:r>
+        <w:rPr>
+          <w:lang w:val="en-US" w:eastAsia="de-CH"/>
+        </w:rPr>
+        <w:br/>
+      </w:r>
       <w:r>
         <w:rPr>
           <w:rFonts w:eastAsia="Times New Roman"/>
@@ -255,7 +314,7 @@
             </w:rPr>
             <w:fldChar w:fldCharType="separate"/>
           </w:r>
-          <w:hyperlink w:anchor="_Toc116053689" w:history="1">
+          <w:hyperlink w:anchor="_Toc117697038" w:history="1">
             <w:r>
               <w:rPr>
                 <w:rStyle w:val="Hyperlink"/>
@@ -280,7 +339,7 @@
               <w:rPr>
                 <w:webHidden/>
               </w:rPr>
-              <w:instrText xml:space="preserve"> PAGEREF _Toc116053689 \h </w:instrText>
+              <w:instrText xml:space="preserve"> PAGEREF _Toc117697038 \h </w:instrText>
             </w:r>
             <w:r>
               <w:rPr>
@@ -316,14 +375,14 @@
               <w:sz w:val="22"/>
             </w:rPr>
           </w:pPr>
-          <w:hyperlink w:anchor="_Toc116053690" w:history="1">
+          <w:hyperlink w:anchor="_Toc117697039" w:history="1">
             <w:r>
               <w:rPr>
                 <w:rStyle w:val="Hyperlink"/>
                 <w:rFonts w:eastAsia="Times New Roman"/>
                 <w:lang w:val="en-US"/>
               </w:rPr>
-              <w:t>Usage</w:t>
+              <w:t>Usage of the Standalone App</w:t>
             </w:r>
             <w:r>
               <w:rPr>
@@ -341,7 +400,128 @@
               <w:rPr>
                 <w:webHidden/>
               </w:rPr>
-              <w:instrText xml:space="preserve"> PAGEREF _Toc116053690 \h </w:instrText>
+              <w:instrText xml:space="preserve"> PAGEREF _Toc117697039 \h </w:instrText>
+            </w:r>
+            <w:r>
+              <w:rPr>
+                <w:rStyle w:val="Hyperlink"/>
+              </w:rPr>
+            </w:r>
+            <w:r>
+              <w:rPr>
+                <w:rStyle w:val="Hyperlink"/>
+              </w:rPr>
+              <w:fldChar w:fldCharType="separate"/>
+            </w:r>
+            <w:r>
+              <w:rPr>
+                <w:webHidden/>
+              </w:rPr>
+              <w:t>2</w:t>
+            </w:r>
+            <w:r>
+              <w:rPr>
+                <w:rStyle w:val="Hyperlink"/>
+              </w:rPr>
+              <w:fldChar w:fldCharType="end"/>
+            </w:r>
+          </w:hyperlink>
+        </w:p>
+        <w:p>
+          <w:pPr>
+            <w:pStyle w:val="Verzeichnis1"/>
+            <w:rPr>
+              <w:rFonts w:cstheme="minorBidi"/>
+              <w:b w:val="0"/>
+              <w:sz w:val="22"/>
+            </w:rPr>
+          </w:pPr>
+          <w:hyperlink w:anchor="_Toc117697040" w:history="1">
+            <w:r>
+              <w:rPr>
+                <w:rStyle w:val="Hyperlink"/>
+                <w:lang w:val="en-US"/>
+              </w:rPr>
+              <w:t>Limitations</w:t>
+            </w:r>
+            <w:r>
+              <w:rPr>
+                <w:webHidden/>
+              </w:rPr>
+              <w:tab/>
+            </w:r>
+            <w:r>
+              <w:rPr>
+                <w:rStyle w:val="Hyperlink"/>
+              </w:rPr>
+              <w:fldChar w:fldCharType="begin"/>
+            </w:r>
+            <w:r>
+              <w:rPr>
+                <w:webHidden/>
+              </w:rPr>
+              <w:instrText xml:space="preserve"> PAGEREF _Toc117697040 \h </w:instrText>
+            </w:r>
+            <w:r>
+              <w:rPr>
+                <w:rStyle w:val="Hyperlink"/>
+              </w:rPr>
+            </w:r>
+            <w:r>
+              <w:rPr>
+                <w:rStyle w:val="Hyperlink"/>
+              </w:rPr>
+              <w:fldChar w:fldCharType="separate"/>
+            </w:r>
+            <w:r>
+              <w:rPr>
+                <w:webHidden/>
+              </w:rPr>
+              <w:t>2</w:t>
+            </w:r>
+            <w:r>
+              <w:rPr>
+                <w:rStyle w:val="Hyperlink"/>
+              </w:rPr>
+              <w:fldChar w:fldCharType="end"/>
+            </w:r>
+          </w:hyperlink>
+        </w:p>
+        <w:p>
+          <w:pPr>
+            <w:pStyle w:val="Verzeichnis1"/>
+            <w:rPr>
+              <w:rFonts w:cstheme="minorBidi"/>
+              <w:b w:val="0"/>
+              <w:sz w:val="22"/>
+            </w:rPr>
+          </w:pPr>
+          <w:hyperlink w:anchor="_Toc117697041" w:history="1">
+            <w:r>
+              <w:rPr>
+                <w:rStyle w:val="Hyperlink"/>
+                <w:rFonts w:eastAsia="Times New Roman"/>
+                <w:lang w:val="en-US"/>
+              </w:rPr>
+              <w:t>Camera Management Console</w:t>
+            </w:r>
+            <w:r>
+              <w:rPr>
+                <w:webHidden/>
+              </w:rPr>
+              <w:tab/>
+            </w:r>
+            <w:r>
+              <w:rPr>
+                <w:rStyle w:val="Hyperlink"/>
+              </w:rPr>
+              <w:fldChar w:fldCharType="begin"/>
+            </w:r>
+            <w:r>
+              <w:rPr>
+                <w:webHidden/>
+              </w:rPr>
+              <w:instrText xml:space="preserve"> PAGEREF _Toc117697041 \h </w:instrText>
             </w:r>
             <w:r>
               <w:rPr>
@@ -377,13 +557,13 @@
               <w:sz w:val="22"/>
             </w:rPr>
           </w:pPr>
-          <w:hyperlink w:anchor="_Toc116053691" w:history="1">
+          <w:hyperlink w:anchor="_Toc117697042" w:history="1">
             <w:r>
               <w:rPr>
                 <w:rStyle w:val="Hyperlink"/>
                 <w:lang w:val="en-US"/>
               </w:rPr>
-              <w:t>Limitations</w:t>
+              <w:t>Distributed Contents:</w:t>
             </w:r>
             <w:r>
               <w:rPr>
@@ -401,7 +581,7 @@
               <w:rPr>
                 <w:webHidden/>
               </w:rPr>
-              <w:instrText xml:space="preserve"> PAGEREF _Toc116053691 \h </w:instrText>
+              <w:instrText xml:space="preserve"> PAGEREF _Toc117697042 \h </w:instrText>
             </w:r>
             <w:r>
               <w:rPr>
@@ -418,7 +598,7 @@
               <w:rPr>
                 <w:webHidden/>
               </w:rPr>
-              <w:t>3</w:t>
+              <w:t>4</w:t>
             </w:r>
             <w:r>
               <w:rPr>
@@ -437,13 +617,13 @@
               <w:sz w:val="22"/>
             </w:rPr>
           </w:pPr>
-          <w:hyperlink w:anchor="_Toc116053692" w:history="1">
+          <w:hyperlink w:anchor="_Toc117697043" w:history="1">
             <w:r>
               <w:rPr>
                 <w:rStyle w:val="Hyperlink"/>
                 <w:lang w:val="en-US"/>
               </w:rPr>
-              <w:t>What is shown</w:t>
+              <w:t>Appendix:</w:t>
             </w:r>
             <w:r>
               <w:rPr>
@@ -461,7 +641,7 @@
               <w:rPr>
                 <w:webHidden/>
               </w:rPr>
-              <w:instrText xml:space="preserve"> PAGEREF _Toc116053692 \h </w:instrText>
+              <w:instrText xml:space="preserve"> PAGEREF _Toc117697043 \h </w:instrText>
             </w:r>
             <w:r>
               <w:rPr>
@@ -500,139 +680,7 @@
               <w:sz w:val="22"/>
             </w:rPr>
           </w:pPr>
-          <w:hyperlink w:anchor="_Toc116053693" w:history="1">
-            <w:r>
-              <w:rPr>
-                <w:rStyle w:val="Hyperlink"/>
-                <w:rFonts w:eastAsia="Times New Roman"/>
-                <w:noProof/>
-                <w:lang w:val="en-US"/>
-              </w:rPr>
-              <w:t>Camera Management Console</w:t>
-            </w:r>
-            <w:r>
-              <w:rPr>
-                <w:noProof/>
-                <w:webHidden/>
-              </w:rPr>
-              <w:tab/>
-            </w:r>
-            <w:r>
-              <w:rPr>
-                <w:rStyle w:val="Hyperlink"/>
-                <w:noProof/>
-              </w:rPr>
-              <w:fldChar w:fldCharType="begin"/>
-            </w:r>
-            <w:r>
-              <w:rPr>
-                <w:noProof/>
-                <w:webHidden/>
-              </w:rPr>
-              <w:instrText xml:space="preserve"> PAGEREF _Toc116053693 \h </w:instrText>
-            </w:r>
-            <w:r>
-              <w:rPr>
-                <w:rStyle w:val="Hyperlink"/>
-                <w:noProof/>
-              </w:rPr>
-            </w:r>
-            <w:r>
-              <w:rPr>
-                <w:rStyle w:val="Hyperlink"/>
-                <w:noProof/>
-              </w:rPr>
-              <w:fldChar w:fldCharType="separate"/>
-            </w:r>
-            <w:r>
-              <w:rPr>
-                <w:noProof/>
-                <w:webHidden/>
-              </w:rPr>
-              <w:t>5</w:t>
-            </w:r>
-            <w:r>
-              <w:rPr>
-                <w:rStyle w:val="Hyperlink"/>
-                <w:noProof/>
-              </w:rPr>
-              <w:fldChar w:fldCharType="end"/>
-            </w:r>
-          </w:hyperlink>
-        </w:p>
-        <w:p>
-          <w:pPr>
-            <w:pStyle w:val="Verzeichnis1"/>
-            <w:rPr>
-              <w:rFonts w:cstheme="minorBidi"/>
-              <w:b w:val="0"/>
-              <w:sz w:val="22"/>
-            </w:rPr>
-          </w:pPr>
-          <w:hyperlink w:anchor="_Toc116053694" w:history="1">
-            <w:r>
-              <w:rPr>
-                <w:rStyle w:val="Hyperlink"/>
-                <w:lang w:val="en-US"/>
-              </w:rPr>
-              <w:t>Appendix:</w:t>
-            </w:r>
-            <w:r>
-              <w:rPr>
-                <w:webHidden/>
-              </w:rPr>
-              <w:tab/>
-            </w:r>
-            <w:r>
-              <w:rPr>
-                <w:rStyle w:val="Hyperlink"/>
-              </w:rPr>
-              <w:fldChar w:fldCharType="begin"/>
-            </w:r>
-            <w:r>
-              <w:rPr>
-                <w:webHidden/>
-              </w:rPr>
-              <w:instrText xml:space="preserve"> PAGEREF _Toc116053694 \h </w:instrText>
-            </w:r>
-            <w:r>
-              <w:rPr>
-                <w:rStyle w:val="Hyperlink"/>
-              </w:rPr>
-            </w:r>
-            <w:r>
-              <w:rPr>
-                <w:rStyle w:val="Hyperlink"/>
-              </w:rPr>
-              <w:fldChar w:fldCharType="separate"/>
-            </w:r>
-            <w:r>
-              <w:rPr>
-                <w:webHidden/>
-              </w:rPr>
-              <w:t>6</w:t>
-            </w:r>
-            <w:r>
-              <w:rPr>
-                <w:rStyle w:val="Hyperlink"/>
-              </w:rPr>
-              <w:fldChar w:fldCharType="end"/>
-            </w:r>
-          </w:hyperlink>
-        </w:p>
-        <w:p>
-          <w:pPr>
-            <w:pStyle w:val="Verzeichnis2"/>
-            <w:tabs>
-              <w:tab w:val="right" w:leader="dot" w:pos="10196"/>
-            </w:tabs>
-            <w:rPr>
-              <w:rFonts w:cstheme="minorBidi"/>
-              <w:noProof/>
-              <w:sz w:val="22"/>
-            </w:rPr>
-          </w:pPr>
-          <w:hyperlink w:anchor="_Toc116053695" w:history="1">
+          <w:hyperlink w:anchor="_Toc117697044" w:history="1">
             <w:r>
               <w:rPr>
                 <w:rStyle w:val="Hyperlink"/>
@@ -660,7 +708,7 @@
                 <w:noProof/>
                 <w:webHidden/>
               </w:rPr>
-              <w:instrText xml:space="preserve"> PAGEREF _Toc116053695 \h </w:instrText>
+              <w:instrText xml:space="preserve"> PAGEREF _Toc117697044 \h </w:instrText>
             </w:r>
             <w:r>
               <w:rPr>
@@ -680,7 +728,7 @@
                 <w:noProof/>
                 <w:webHidden/>
               </w:rPr>
-              <w:t>7</w:t>
+              <w:t>4</w:t>
             </w:r>
             <w:r>
               <w:rPr>
@@ -712,22 +760,10 @@
     <w:p>
       <w:pPr>
         <w:rPr>
-          <w:rFonts w:asciiTheme="majorHAnsi" w:eastAsia="Times New Roman" w:hAnsiTheme="majorHAnsi" w:cstheme="majorBidi"/>
-          <w:color w:val="2E74B5" w:themeColor="accent1" w:themeShade="BF"/>
-          <w:sz w:val="32"/>
-          <w:szCs w:val="32"/>
-          <w:lang w:val="en-US" w:eastAsia="de-CH"/>
-        </w:rPr>
-      </w:pPr>
-      <w:r>
-        <w:rPr>
           <w:rFonts w:eastAsia="Times New Roman"/>
           <w:lang w:val="en-US" w:eastAsia="de-CH"/>
         </w:rPr>
-        <w:br w:type="page"/>
-      </w:r>
-      <w:bookmarkStart w:id="1" w:name="_GoBack"/>
-      <w:bookmarkEnd w:id="1"/>
+      </w:pPr>
     </w:p>
     <w:p>
       <w:pPr>
@@ -737,21 +773,20 @@
           <w:lang w:val="en-US" w:eastAsia="de-CH"/>
         </w:rPr>
       </w:pPr>
+      <w:bookmarkStart w:id="2" w:name="_Toc117697039"/>
       <w:r>
         <w:rPr>
           <w:rFonts w:eastAsia="Times New Roman"/>
           <w:lang w:val="en-US" w:eastAsia="de-CH"/>
         </w:rPr>
-        <w:lastRenderedPageBreak/>
-        <w:t xml:space="preserve"> </w:t>
-      </w:r>
-      <w:bookmarkStart w:id="2" w:name="_Toc116053690"/>
+        <w:t>Usage</w:t>
+      </w:r>
       <w:r>
         <w:rPr>
           <w:rFonts w:eastAsia="Times New Roman"/>
           <w:lang w:val="en-US" w:eastAsia="de-CH"/>
         </w:rPr>
-        <w:t>Usage</w:t>
+        <w:t xml:space="preserve"> of the Standalone App</w:t>
       </w:r>
       <w:bookmarkEnd w:id="2"/>
     </w:p>
@@ -797,31 +832,39 @@
           <w:highlight w:val="green"/>
           <w:lang w:val="en-US" w:eastAsia="de-CH"/>
         </w:rPr>
-        <w:t>Best is to start MSFS first, then the Bar</w:t>
-      </w:r>
-      <w:r>
-        <w:rPr>
-          <w:lang w:val="en-US" w:eastAsia="de-CH"/>
-        </w:rPr>
-        <w:t xml:space="preserve"> (but the Bar should connect the sim in any case</w:t>
-      </w:r>
-      <w:r>
-        <w:rPr>
-          <w:lang w:val="en-US" w:eastAsia="de-CH"/>
-        </w:rPr>
-        <w:t xml:space="preserve"> -</w:t>
-      </w:r>
-      <w:r>
-        <w:rPr>
-          <w:lang w:val="en-US" w:eastAsia="de-CH"/>
-        </w:rPr>
-        <w:t xml:space="preserve"> MSFS turns green</w:t>
-      </w:r>
-      <w:r>
-        <w:rPr>
-          <w:lang w:val="en-US" w:eastAsia="de-CH"/>
-        </w:rPr>
-        <w:t>)</w:t>
+        <w:t xml:space="preserve">Best is to start MSFS first, then the </w:t>
+      </w:r>
+      <w:proofErr w:type="spellStart"/>
+      <w:r>
+        <w:rPr>
+          <w:lang w:val="en-US" w:eastAsia="de-CH"/>
+        </w:rPr>
+        <w:t>CamControl</w:t>
+      </w:r>
+      <w:proofErr w:type="spellEnd"/>
+      <w:r>
+        <w:rPr>
+          <w:lang w:val="en-US" w:eastAsia="de-CH"/>
+        </w:rPr>
+        <w:t xml:space="preserve"> </w:t>
+      </w:r>
+      <w:r>
+        <w:rPr>
+          <w:lang w:val="en-US" w:eastAsia="de-CH"/>
+        </w:rPr>
+        <w:br/>
+      </w:r>
+      <w:r>
+        <w:rPr>
+          <w:lang w:val="en-US" w:eastAsia="de-CH"/>
+        </w:rPr>
+        <w:t xml:space="preserve">Start MSFS2020 </w:t>
+      </w:r>
+      <w:r>
+        <w:rPr>
+          <w:lang w:val="en-US" w:eastAsia="de-CH"/>
+        </w:rPr>
+        <w:t>first and once the Main Menu is shown</w:t>
       </w:r>
     </w:p>
     <w:p>
@@ -839,13 +882,13 @@
         <w:rPr>
           <w:lang w:val="en-US" w:eastAsia="de-CH"/>
         </w:rPr>
-        <w:t xml:space="preserve">Start MSFS2020 </w:t>
-      </w:r>
-      <w:r>
-        <w:rPr>
-          <w:lang w:val="en-US" w:eastAsia="de-CH"/>
-        </w:rPr>
-        <w:t>first and once the Main Menu is shown</w:t>
+        <w:t xml:space="preserve">Start </w:t>
+      </w:r>
+      <w:r>
+        <w:rPr>
+          <w:lang w:val="en-US" w:eastAsia="de-CH"/>
+        </w:rPr>
+        <w:t>FS20_CamControl.exe</w:t>
       </w:r>
     </w:p>
     <w:p>
@@ -863,512 +906,54 @@
         <w:rPr>
           <w:lang w:val="en-US" w:eastAsia="de-CH"/>
         </w:rPr>
-        <w:t>Start FS20_HudBar.exe</w:t>
+        <w:t xml:space="preserve">It attempts to connect to the Flight simulator in 5 sec intervals, but shows </w:t>
+      </w:r>
+      <w:r>
+        <w:rPr>
+          <w:lang w:val="en-US" w:eastAsia="de-CH"/>
+        </w:rPr>
+        <w:t xml:space="preserve">a </w:t>
+      </w:r>
+      <w:r>
+        <w:rPr>
+          <w:lang w:val="en-US" w:eastAsia="de-CH"/>
+        </w:rPr>
+        <w:t>red</w:t>
+      </w:r>
+      <w:r>
+        <w:rPr>
+          <w:lang w:val="en-US" w:eastAsia="de-CH"/>
+        </w:rPr>
+        <w:t xml:space="preserve"> </w:t>
+      </w:r>
+      <w:r>
+        <w:rPr>
+          <w:lang w:val="en-US" w:eastAsia="de-CH"/>
+        </w:rPr>
+        <w:t xml:space="preserve">line on top </w:t>
+      </w:r>
+      <w:r>
+        <w:rPr>
+          <w:lang w:val="en-US" w:eastAsia="de-CH"/>
+        </w:rPr>
+        <w:t>while it cannot connect</w:t>
       </w:r>
     </w:p>
     <w:p>
       <w:pPr>
-        <w:pStyle w:val="Listenabsatz"/>
-        <w:numPr>
-          <w:ilvl w:val="0"/>
-          <w:numId w:val="6"/>
-        </w:numPr>
-        <w:rPr>
-          <w:lang w:val="en-US" w:eastAsia="de-CH"/>
-        </w:rPr>
-      </w:pPr>
-      <w:r>
-        <w:rPr>
-          <w:lang w:val="en-US" w:eastAsia="de-CH"/>
-        </w:rPr>
-        <w:t xml:space="preserve">It attempts to connect to the Flight simulator in 5 sec intervals, but shows </w:t>
-      </w:r>
-      <w:r>
-        <w:rPr>
-          <w:lang w:val="en-US" w:eastAsia="de-CH"/>
-        </w:rPr>
-        <w:t>MSFS in red</w:t>
-      </w:r>
-      <w:r>
-        <w:rPr>
-          <w:lang w:val="en-US" w:eastAsia="de-CH"/>
-        </w:rPr>
-        <w:t xml:space="preserve"> while it cannot connect</w:t>
-      </w:r>
+        <w:rPr>
+          <w:lang w:val="en-US" w:eastAsia="de-CH"/>
+        </w:rPr>
+      </w:pPr>
     </w:p>
     <w:p>
       <w:pPr>
-        <w:pStyle w:val="Listenabsatz"/>
-        <w:rPr>
-          <w:lang w:val="en-US" w:eastAsia="de-CH"/>
-        </w:rPr>
-      </w:pPr>
-    </w:p>
-    <w:p>
-      <w:pPr>
-        <w:pStyle w:val="Listenabsatz"/>
-        <w:rPr>
-          <w:lang w:val="en-US" w:eastAsia="de-CH"/>
-        </w:rPr>
-      </w:pPr>
-      <w:r>
-        <w:rPr>
-          <w:highlight w:val="green"/>
-          <w:lang w:val="en-US" w:eastAsia="de-CH"/>
-        </w:rPr>
-        <w:t>If you are using it the first time</w:t>
-      </w:r>
-      <w:r>
-        <w:rPr>
-          <w:highlight w:val="green"/>
-          <w:lang w:val="en-US" w:eastAsia="de-CH"/>
-        </w:rPr>
-        <w:t>,</w:t>
-      </w:r>
-      <w:r>
-        <w:rPr>
-          <w:highlight w:val="green"/>
-          <w:lang w:val="en-US" w:eastAsia="de-CH"/>
-        </w:rPr>
-        <w:t xml:space="preserve"> </w:t>
-      </w:r>
-      <w:r>
-        <w:rPr>
-          <w:highlight w:val="green"/>
-          <w:lang w:val="en-US" w:eastAsia="de-CH"/>
-        </w:rPr>
-        <w:t>there are some default profiles set</w:t>
-      </w:r>
-      <w:r>
-        <w:rPr>
-          <w:highlight w:val="green"/>
-          <w:lang w:val="en-US" w:eastAsia="de-CH"/>
-        </w:rPr>
-        <w:t>.</w:t>
-      </w:r>
-      <w:r>
-        <w:rPr>
-          <w:highlight w:val="green"/>
-          <w:lang w:val="en-US" w:eastAsia="de-CH"/>
-        </w:rPr>
-        <w:t xml:space="preserve"> </w:t>
-      </w:r>
-      <w:r>
-        <w:rPr>
-          <w:highlight w:val="green"/>
-          <w:lang w:val="en-US" w:eastAsia="de-CH"/>
-        </w:rPr>
-        <w:br/>
-      </w:r>
-      <w:r>
-        <w:rPr>
-          <w:highlight w:val="green"/>
-          <w:lang w:val="en-US" w:eastAsia="de-CH"/>
-        </w:rPr>
-        <w:t xml:space="preserve">– </w:t>
-      </w:r>
-      <w:proofErr w:type="gramStart"/>
-      <w:r>
-        <w:rPr>
-          <w:highlight w:val="green"/>
-          <w:lang w:val="en-US" w:eastAsia="de-CH"/>
-        </w:rPr>
-        <w:t>just</w:t>
-      </w:r>
-      <w:proofErr w:type="gramEnd"/>
-      <w:r>
-        <w:rPr>
-          <w:highlight w:val="green"/>
-          <w:lang w:val="en-US" w:eastAsia="de-CH"/>
-        </w:rPr>
-        <w:t xml:space="preserve"> head straight to the Configuration and check the ones you like</w:t>
-      </w:r>
-      <w:r>
-        <w:rPr>
-          <w:highlight w:val="green"/>
-          <w:lang w:val="en-US" w:eastAsia="de-CH"/>
-        </w:rPr>
-        <w:t xml:space="preserve"> (right click the bar – Configure...)</w:t>
-      </w:r>
-      <w:r>
-        <w:rPr>
-          <w:highlight w:val="green"/>
-          <w:lang w:val="en-US" w:eastAsia="de-CH"/>
-        </w:rPr>
-        <w:t>!</w:t>
-      </w:r>
-    </w:p>
-    <w:p>
-      <w:pPr>
-        <w:pStyle w:val="Listenabsatz"/>
-        <w:rPr>
-          <w:lang w:val="en-US" w:eastAsia="de-CH"/>
-        </w:rPr>
-      </w:pPr>
-    </w:p>
-    <w:p>
-      <w:pPr>
-        <w:pStyle w:val="Listenabsatz"/>
-        <w:numPr>
-          <w:ilvl w:val="0"/>
-          <w:numId w:val="6"/>
-        </w:numPr>
-        <w:rPr>
-          <w:lang w:val="en-US" w:eastAsia="de-CH"/>
-        </w:rPr>
-      </w:pPr>
-      <w:r>
-        <w:rPr>
-          <w:b/>
-          <w:lang w:val="en-US" w:eastAsia="de-CH"/>
-        </w:rPr>
-        <w:t>Right</w:t>
-      </w:r>
-      <w:r>
-        <w:rPr>
-          <w:lang w:val="en-US" w:eastAsia="de-CH"/>
-        </w:rPr>
-        <w:t xml:space="preserve"> Click the Bar and choose from the pop up menu </w:t>
-      </w:r>
-    </w:p>
-    <w:p>
-      <w:pPr>
-        <w:pStyle w:val="Listenabsatz"/>
-        <w:numPr>
-          <w:ilvl w:val="1"/>
-          <w:numId w:val="6"/>
-        </w:numPr>
-        <w:rPr>
-          <w:lang w:val="en-US" w:eastAsia="de-CH"/>
-        </w:rPr>
-      </w:pPr>
-      <w:r>
-        <w:rPr>
-          <w:lang w:val="en-US" w:eastAsia="de-CH"/>
-        </w:rPr>
-        <w:t xml:space="preserve">To </w:t>
-      </w:r>
-      <w:r>
-        <w:rPr>
-          <w:b/>
-          <w:lang w:val="en-US" w:eastAsia="de-CH"/>
-        </w:rPr>
-        <w:t>select</w:t>
-      </w:r>
-      <w:r>
-        <w:rPr>
-          <w:lang w:val="en-US" w:eastAsia="de-CH"/>
-        </w:rPr>
-        <w:t xml:space="preserve"> a Profile (1..</w:t>
-      </w:r>
-      <w:r>
-        <w:rPr>
-          <w:lang w:val="en-US" w:eastAsia="de-CH"/>
-        </w:rPr>
-        <w:t>10</w:t>
-      </w:r>
-      <w:r>
-        <w:rPr>
-          <w:lang w:val="en-US" w:eastAsia="de-CH"/>
-        </w:rPr>
-        <w:t xml:space="preserve"> - your names)</w:t>
-      </w:r>
-    </w:p>
-    <w:p>
-      <w:pPr>
-        <w:pStyle w:val="Listenabsatz"/>
-        <w:numPr>
-          <w:ilvl w:val="1"/>
-          <w:numId w:val="6"/>
-        </w:numPr>
-        <w:rPr>
-          <w:lang w:val="en-US" w:eastAsia="de-CH"/>
-        </w:rPr>
-      </w:pPr>
-      <w:r>
-        <w:rPr>
-          <w:lang w:val="en-US" w:eastAsia="de-CH"/>
-        </w:rPr>
-        <w:t xml:space="preserve">To </w:t>
-      </w:r>
-      <w:r>
-        <w:rPr>
-          <w:b/>
-          <w:lang w:val="en-US" w:eastAsia="de-CH"/>
-        </w:rPr>
-        <w:t>Configure</w:t>
-      </w:r>
-      <w:proofErr w:type="gramStart"/>
-      <w:r>
-        <w:rPr>
-          <w:lang w:val="en-US" w:eastAsia="de-CH"/>
-        </w:rPr>
-        <w:t>..</w:t>
-      </w:r>
-      <w:proofErr w:type="gramEnd"/>
-      <w:r>
-        <w:rPr>
-          <w:lang w:val="en-US" w:eastAsia="de-CH"/>
-        </w:rPr>
-        <w:t xml:space="preserve"> to check or uncheck the items to be shown</w:t>
-      </w:r>
-    </w:p>
-    <w:p>
-      <w:pPr>
-        <w:pStyle w:val="Listenabsatz"/>
-        <w:numPr>
-          <w:ilvl w:val="1"/>
-          <w:numId w:val="6"/>
-        </w:numPr>
-        <w:rPr>
-          <w:lang w:val="en-US" w:eastAsia="de-CH"/>
-        </w:rPr>
-      </w:pPr>
-      <w:r>
-        <w:rPr>
-          <w:lang w:val="en-US" w:eastAsia="de-CH"/>
-        </w:rPr>
-        <w:t xml:space="preserve">To </w:t>
-      </w:r>
-      <w:r>
-        <w:rPr>
-          <w:b/>
-          <w:lang w:val="en-US" w:eastAsia="de-CH"/>
-        </w:rPr>
-        <w:t>Exit</w:t>
-      </w:r>
-      <w:r>
-        <w:rPr>
-          <w:lang w:val="en-US" w:eastAsia="de-CH"/>
-        </w:rPr>
-        <w:t xml:space="preserve"> and stop the program</w:t>
-      </w:r>
-    </w:p>
-    <w:p>
-      <w:pPr>
-        <w:pStyle w:val="Listenabsatz"/>
-        <w:spacing w:before="100" w:beforeAutospacing="1" w:after="100" w:afterAutospacing="1" w:line="240" w:lineRule="auto"/>
-        <w:rPr>
-          <w:rFonts w:ascii="Times New Roman" w:eastAsia="Times New Roman" w:hAnsi="Times New Roman" w:cs="Times New Roman"/>
-          <w:sz w:val="24"/>
-          <w:szCs w:val="24"/>
-          <w:lang w:val="en-US" w:eastAsia="de-CH"/>
-        </w:rPr>
-      </w:pPr>
-    </w:p>
-    <w:p>
-      <w:pPr>
-        <w:pStyle w:val="Listenabsatz"/>
-        <w:numPr>
-          <w:ilvl w:val="0"/>
-          <w:numId w:val="6"/>
-        </w:numPr>
-        <w:rPr>
-          <w:lang w:val="en-US" w:eastAsia="de-CH"/>
-        </w:rPr>
-      </w:pPr>
-      <w:r>
-        <w:rPr>
-          <w:lang w:val="en-US" w:eastAsia="de-CH"/>
-        </w:rPr>
-        <w:t xml:space="preserve">The </w:t>
-      </w:r>
-      <w:proofErr w:type="spellStart"/>
-      <w:r>
-        <w:rPr>
-          <w:lang w:val="en-US" w:eastAsia="de-CH"/>
-        </w:rPr>
-        <w:t>Hud</w:t>
-      </w:r>
-      <w:proofErr w:type="spellEnd"/>
-      <w:r>
-        <w:rPr>
-          <w:lang w:val="en-US" w:eastAsia="de-CH"/>
-        </w:rPr>
-        <w:t xml:space="preserve"> can be shown as </w:t>
-      </w:r>
-      <w:r>
-        <w:rPr>
-          <w:b/>
-          <w:lang w:val="en-US" w:eastAsia="de-CH"/>
-        </w:rPr>
-        <w:t>Bar</w:t>
-      </w:r>
-      <w:r>
-        <w:rPr>
-          <w:lang w:val="en-US" w:eastAsia="de-CH"/>
-        </w:rPr>
-        <w:t xml:space="preserve"> or </w:t>
-      </w:r>
-      <w:r>
-        <w:rPr>
-          <w:b/>
-          <w:lang w:val="en-US" w:eastAsia="de-CH"/>
-        </w:rPr>
-        <w:t>Tile</w:t>
-      </w:r>
-      <w:r>
-        <w:rPr>
-          <w:lang w:val="en-US" w:eastAsia="de-CH"/>
-        </w:rPr>
-        <w:t xml:space="preserve"> </w:t>
-      </w:r>
-      <w:r>
-        <w:rPr>
-          <w:lang w:val="en-US" w:eastAsia="de-CH"/>
-        </w:rPr>
-        <w:t xml:space="preserve">or </w:t>
-      </w:r>
-      <w:r>
-        <w:rPr>
-          <w:b/>
-          <w:lang w:val="en-US" w:eastAsia="de-CH"/>
-        </w:rPr>
-        <w:t>Window</w:t>
-      </w:r>
-      <w:r>
-        <w:rPr>
-          <w:lang w:val="en-US" w:eastAsia="de-CH"/>
-        </w:rPr>
-        <w:t xml:space="preserve"> or </w:t>
-      </w:r>
-      <w:r>
-        <w:rPr>
-          <w:b/>
-          <w:lang w:val="en-US" w:eastAsia="de-CH"/>
-        </w:rPr>
-        <w:t>Borderless Window</w:t>
-      </w:r>
-      <w:r>
-        <w:rPr>
-          <w:lang w:val="en-US" w:eastAsia="de-CH"/>
-        </w:rPr>
-        <w:br/>
-      </w:r>
-      <w:r>
-        <w:rPr>
-          <w:lang w:val="en-US" w:eastAsia="de-CH"/>
-        </w:rPr>
-        <w:t>(</w:t>
-      </w:r>
-      <w:r>
-        <w:rPr>
-          <w:lang w:val="en-US" w:eastAsia="de-CH"/>
-        </w:rPr>
-        <w:t>to be changed</w:t>
-      </w:r>
-      <w:r>
-        <w:rPr>
-          <w:lang w:val="en-US" w:eastAsia="de-CH"/>
-        </w:rPr>
-        <w:t xml:space="preserve"> in Configuration, default is Bar</w:t>
-      </w:r>
-      <w:r>
-        <w:rPr>
-          <w:lang w:val="en-US" w:eastAsia="de-CH"/>
-        </w:rPr>
-        <w:t xml:space="preserve"> at the Bottom of the screen</w:t>
-      </w:r>
-      <w:r>
-        <w:rPr>
-          <w:lang w:val="en-US" w:eastAsia="de-CH"/>
-        </w:rPr>
-        <w:t>)</w:t>
-      </w:r>
-    </w:p>
-    <w:p>
-      <w:pPr>
-        <w:pStyle w:val="Listenabsatz"/>
-        <w:numPr>
-          <w:ilvl w:val="1"/>
-          <w:numId w:val="6"/>
-        </w:numPr>
-        <w:rPr>
-          <w:lang w:val="en-US" w:eastAsia="de-CH"/>
-        </w:rPr>
-      </w:pPr>
-      <w:r>
-        <w:rPr>
-          <w:lang w:val="en-US" w:eastAsia="de-CH"/>
-        </w:rPr>
-        <w:t>Bar: a full width window attached to the defined side of the screen</w:t>
-      </w:r>
-    </w:p>
-    <w:p>
-      <w:pPr>
-        <w:pStyle w:val="Listenabsatz"/>
-        <w:numPr>
-          <w:ilvl w:val="1"/>
-          <w:numId w:val="6"/>
-        </w:numPr>
-        <w:rPr>
-          <w:lang w:val="en-US" w:eastAsia="de-CH"/>
-        </w:rPr>
-      </w:pPr>
-      <w:r>
-        <w:rPr>
-          <w:lang w:val="en-US" w:eastAsia="de-CH"/>
-        </w:rPr>
-        <w:t>Tile: a window sized to accommodate the selected items</w:t>
-      </w:r>
-      <w:r>
-        <w:rPr>
-          <w:lang w:val="en-US" w:eastAsia="de-CH"/>
-        </w:rPr>
-        <w:br/>
-        <w:t xml:space="preserve">A Tile can be moved freely along the side where it is attached to </w:t>
-      </w:r>
-    </w:p>
-    <w:p>
-      <w:pPr>
-        <w:pStyle w:val="Listenabsatz"/>
-        <w:numPr>
-          <w:ilvl w:val="1"/>
-          <w:numId w:val="6"/>
-        </w:numPr>
-        <w:rPr>
-          <w:lang w:val="en-US" w:eastAsia="de-CH"/>
-        </w:rPr>
-      </w:pPr>
-      <w:r>
-        <w:rPr>
-          <w:lang w:val="en-US" w:eastAsia="de-CH"/>
-        </w:rPr>
-        <w:t>Window: like Tile but freely movable</w:t>
-      </w:r>
-      <w:r>
-        <w:rPr>
-          <w:lang w:val="en-US" w:eastAsia="de-CH"/>
-        </w:rPr>
-        <w:t xml:space="preserve"> with a window bar</w:t>
-      </w:r>
-    </w:p>
-    <w:p>
-      <w:pPr>
-        <w:pStyle w:val="Listenabsatz"/>
-        <w:numPr>
-          <w:ilvl w:val="1"/>
-          <w:numId w:val="6"/>
-        </w:numPr>
-        <w:rPr>
-          <w:lang w:val="en-US" w:eastAsia="de-CH"/>
-        </w:rPr>
-      </w:pPr>
-      <w:r>
-        <w:rPr>
-          <w:lang w:val="en-US" w:eastAsia="de-CH"/>
-        </w:rPr>
-        <w:t>Window no border: like Tile but freely movable without window bar</w:t>
-      </w:r>
-    </w:p>
-    <w:p>
-      <w:pPr>
         <w:pStyle w:val="berschrift1"/>
         <w:rPr>
           <w:lang w:val="en-US" w:eastAsia="de-CH"/>
         </w:rPr>
       </w:pPr>
-      <w:bookmarkStart w:id="3" w:name="_Toc116053691"/>
+      <w:bookmarkStart w:id="3" w:name="_Toc117697040"/>
       <w:r>
         <w:rPr>
           <w:lang w:val="en-US" w:eastAsia="de-CH"/>
@@ -1387,31 +972,13 @@
         <w:rPr>
           <w:lang w:val="en-US" w:eastAsia="de-CH"/>
         </w:rPr>
-        <w:t xml:space="preserve">Some aircraft do not provide </w:t>
-      </w:r>
-      <w:r>
-        <w:rPr>
-          <w:lang w:val="en-US" w:eastAsia="de-CH"/>
-        </w:rPr>
-        <w:t xml:space="preserve">or do not </w:t>
-      </w:r>
-      <w:r>
-        <w:rPr>
-          <w:lang w:val="en-US" w:eastAsia="de-CH"/>
-        </w:rPr>
-        <w:t>synchronize data with the Sim</w:t>
-      </w:r>
-      <w:r>
-        <w:rPr>
-          <w:lang w:val="en-US" w:eastAsia="de-CH"/>
-        </w:rPr>
-        <w:t>ulator</w:t>
-      </w:r>
-      <w:r>
-        <w:rPr>
-          <w:lang w:val="en-US" w:eastAsia="de-CH"/>
-        </w:rPr>
-        <w:t xml:space="preserve"> as expected.</w:t>
+        <w:t>User Cam Saves cannot be loaded from an external App for the time being (SU10)</w:t>
+      </w:r>
+      <w:r>
+        <w:rPr>
+          <w:lang w:val="en-US" w:eastAsia="de-CH"/>
+        </w:rPr>
+        <w:t>.</w:t>
       </w:r>
       <w:r>
         <w:rPr>
@@ -1424,39 +991,12 @@
           <w:lang w:val="en-US" w:eastAsia="de-CH"/>
         </w:rPr>
         <w:br/>
-        <w:t xml:space="preserve">Such </w:t>
-      </w:r>
-      <w:r>
-        <w:rPr>
-          <w:lang w:val="en-US" w:eastAsia="de-CH"/>
-        </w:rPr>
-        <w:t xml:space="preserve">aircrafts maintain their own </w:t>
-      </w:r>
-      <w:r>
-        <w:rPr>
-          <w:lang w:val="en-US" w:eastAsia="de-CH"/>
-        </w:rPr>
-        <w:t xml:space="preserve">internal </w:t>
-      </w:r>
-      <w:r>
-        <w:rPr>
-          <w:lang w:val="en-US" w:eastAsia="de-CH"/>
-        </w:rPr>
-        <w:t xml:space="preserve">models and act properly but do not share or interact well with the generic simulation where the </w:t>
-      </w:r>
-      <w:proofErr w:type="spellStart"/>
-      <w:r>
-        <w:rPr>
-          <w:lang w:val="en-US" w:eastAsia="de-CH"/>
-        </w:rPr>
-        <w:t>CamControl</w:t>
-      </w:r>
-      <w:proofErr w:type="spellEnd"/>
-      <w:r>
-        <w:rPr>
-          <w:lang w:val="en-US" w:eastAsia="de-CH"/>
-        </w:rPr>
-        <w:t xml:space="preserve"> takes the data from or sends commands to.</w:t>
+      </w:r>
+      <w:r>
+        <w:rPr>
+          <w:lang w:val="en-US" w:eastAsia="de-CH"/>
+        </w:rPr>
+        <w:t>Switching cams via App when the MSFS Cam Window is open may cause spurious CTDs for unknown reasons.</w:t>
       </w:r>
     </w:p>
     <w:p>
@@ -1469,322 +1009,27 @@
         <w:rPr>
           <w:lang w:val="en-US" w:eastAsia="de-CH"/>
         </w:rPr>
-        <w:t>Other limitations are minor and are varying by aircraft – so you may find some issues for certain data items.</w:t>
+        <w:br w:type="page"/>
       </w:r>
     </w:p>
     <w:p>
       <w:pPr>
-        <w:rPr>
-          <w:lang w:val="en-US" w:eastAsia="de-CH"/>
-        </w:rPr>
-      </w:pPr>
-    </w:p>
-    <w:p>
-      <w:pPr>
-        <w:rPr>
-          <w:lang w:val="en-US" w:eastAsia="de-CH"/>
-        </w:rPr>
-      </w:pPr>
-      <w:r>
-        <w:rPr>
-          <w:lang w:val="en-US" w:eastAsia="de-CH"/>
-        </w:rPr>
-        <w:t xml:space="preserve"> </w:t>
-      </w:r>
-      <w:r>
-        <w:rPr>
-          <w:lang w:val="en-US" w:eastAsia="de-CH"/>
-        </w:rPr>
-        <w:br w:type="page"/>
-      </w:r>
-    </w:p>
-    <w:p>
-      <w:pPr>
         <w:pStyle w:val="berschrift1"/>
         <w:rPr>
-          <w:lang w:val="en-US" w:eastAsia="de-CH"/>
-        </w:rPr>
-      </w:pPr>
-      <w:bookmarkStart w:id="4" w:name="_Toc116053692"/>
-      <w:r>
-        <w:rPr>
+          <w:rFonts w:eastAsia="Times New Roman"/>
+          <w:lang w:val="en-US" w:eastAsia="de-CH"/>
+        </w:rPr>
+      </w:pPr>
+      <w:bookmarkStart w:id="4" w:name="_Toc117697041"/>
+      <w:r>
+        <w:rPr>
+          <w:rFonts w:eastAsia="Times New Roman"/>
           <w:lang w:val="en-US" w:eastAsia="de-CH"/>
         </w:rPr>
         <w:lastRenderedPageBreak/>
-        <w:t>What is shown</w:t>
+        <w:t>Camera Management Console</w:t>
       </w:r>
       <w:bookmarkEnd w:id="4"/>
-    </w:p>
-    <w:p>
-      <w:pPr>
-        <w:rPr>
-          <w:lang w:val="en-US" w:eastAsia="de-CH"/>
-        </w:rPr>
-      </w:pPr>
-      <w:r>
-        <w:rPr>
-          <w:lang w:val="en-US" w:eastAsia="de-CH"/>
-        </w:rPr>
-        <w:t>Fields can be selected to be shown in the Configuration Window</w:t>
-      </w:r>
-    </w:p>
-    <w:p>
-      <w:pPr>
-        <w:rPr>
-          <w:lang w:val="en-US" w:eastAsia="de-CH"/>
-        </w:rPr>
-      </w:pPr>
-      <w:r>
-        <w:rPr>
-          <w:lang w:val="en-US" w:eastAsia="de-CH"/>
-        </w:rPr>
-        <w:t xml:space="preserve">The sequence </w:t>
-      </w:r>
-      <w:r>
-        <w:rPr>
-          <w:lang w:val="en-US" w:eastAsia="de-CH"/>
-        </w:rPr>
-        <w:t>can be adjusted to your needs in Configuration</w:t>
-      </w:r>
-    </w:p>
-    <w:p>
-      <w:pPr>
-        <w:rPr>
-          <w:lang w:val="en-US" w:eastAsia="de-CH"/>
-        </w:rPr>
-      </w:pPr>
-      <w:r>
-        <w:rPr>
-          <w:lang w:val="en-US" w:eastAsia="de-CH"/>
-        </w:rPr>
-        <w:t>From the Left</w:t>
-      </w:r>
-      <w:r>
-        <w:rPr>
-          <w:lang w:val="en-US" w:eastAsia="de-CH"/>
-        </w:rPr>
-        <w:t xml:space="preserve"> - </w:t>
-      </w:r>
-      <w:r>
-        <w:rPr>
-          <w:lang w:val="en-US" w:eastAsia="de-CH"/>
-        </w:rPr>
-        <w:t>MSFS indicates if the Bar is connected to the Simulation</w:t>
-      </w:r>
-      <w:r>
-        <w:rPr>
-          <w:lang w:val="en-US" w:eastAsia="de-CH"/>
-        </w:rPr>
-        <w:t xml:space="preserve"> (</w:t>
-      </w:r>
-      <w:r>
-        <w:rPr>
-          <w:b/>
-          <w:color w:val="FF0000"/>
-          <w:lang w:val="en-US" w:eastAsia="de-CH"/>
-        </w:rPr>
-        <w:t>red</w:t>
-      </w:r>
-      <w:r>
-        <w:rPr>
-          <w:color w:val="FF0000"/>
-          <w:lang w:val="en-US" w:eastAsia="de-CH"/>
-        </w:rPr>
-        <w:t xml:space="preserve"> </w:t>
-      </w:r>
-      <w:r>
-        <w:rPr>
-          <w:lang w:val="en-US" w:eastAsia="de-CH"/>
-        </w:rPr>
-        <w:t>if not</w:t>
-      </w:r>
-      <w:r>
-        <w:rPr>
-          <w:lang w:val="en-US" w:eastAsia="de-CH"/>
-        </w:rPr>
-        <w:t xml:space="preserve"> connected</w:t>
-      </w:r>
-      <w:r>
-        <w:rPr>
-          <w:lang w:val="en-US" w:eastAsia="de-CH"/>
-        </w:rPr>
-        <w:t>)</w:t>
-      </w:r>
-    </w:p>
-    <w:p>
-      <w:pPr>
-        <w:rPr>
-          <w:lang w:val="en-US" w:eastAsia="de-CH"/>
-        </w:rPr>
-      </w:pPr>
-      <w:r>
-        <w:rPr>
-          <w:lang w:val="en-US" w:eastAsia="de-CH"/>
-        </w:rPr>
-        <w:t>Then there are: Trim, Gear, Brakes (Park), Flaps</w:t>
-      </w:r>
-    </w:p>
-    <w:p>
-      <w:pPr>
-        <w:rPr>
-          <w:lang w:val="en-US" w:eastAsia="de-CH"/>
-        </w:rPr>
-      </w:pPr>
-      <w:r>
-        <w:rPr>
-          <w:lang w:val="en-US" w:eastAsia="de-CH"/>
-        </w:rPr>
-        <w:t>Followed by: Engine Values, GPS data, Aircraft data and Auto Pilot Indications</w:t>
-      </w:r>
-      <w:r>
-        <w:rPr>
-          <w:lang w:val="en-US" w:eastAsia="de-CH"/>
-        </w:rPr>
-        <w:t xml:space="preserve">, </w:t>
-      </w:r>
-      <w:r>
-        <w:rPr>
-          <w:lang w:val="en-US" w:eastAsia="de-CH"/>
-        </w:rPr>
-        <w:t>Checkpoint m</w:t>
-      </w:r>
-      <w:r>
-        <w:rPr>
-          <w:lang w:val="en-US" w:eastAsia="de-CH"/>
-        </w:rPr>
-        <w:t>eters</w:t>
-      </w:r>
-    </w:p>
-    <w:p>
-      <w:pPr>
-        <w:rPr>
-          <w:lang w:val="en-US" w:eastAsia="de-CH"/>
-        </w:rPr>
-      </w:pPr>
-      <w:r>
-        <w:rPr>
-          <w:lang w:val="en-US" w:eastAsia="de-CH"/>
-        </w:rPr>
-        <w:t xml:space="preserve">See below for </w:t>
-      </w:r>
-      <w:r>
-        <w:rPr>
-          <w:lang w:val="en-US" w:eastAsia="de-CH"/>
-        </w:rPr>
-        <w:t>some</w:t>
-      </w:r>
-      <w:r>
-        <w:rPr>
-          <w:lang w:val="en-US" w:eastAsia="de-CH"/>
-        </w:rPr>
-        <w:t xml:space="preserve"> of the</w:t>
-      </w:r>
-      <w:r>
-        <w:rPr>
-          <w:lang w:val="en-US" w:eastAsia="de-CH"/>
-        </w:rPr>
-        <w:t xml:space="preserve"> items available</w:t>
-      </w:r>
-    </w:p>
-    <w:p>
-      <w:pPr>
-        <w:rPr>
-          <w:lang w:val="en-US" w:eastAsia="de-CH"/>
-        </w:rPr>
-      </w:pPr>
-      <w:r>
-        <w:rPr>
-          <w:lang w:val="en-US" w:eastAsia="de-CH"/>
-        </w:rPr>
-        <w:br/>
-      </w:r>
-    </w:p>
-    <w:p>
-      <w:pPr>
-        <w:rPr>
-          <w:lang w:val="en-US" w:eastAsia="de-CH"/>
-        </w:rPr>
-      </w:pPr>
-      <w:r>
-        <w:rPr>
-          <w:lang w:val="en-US" w:eastAsia="de-CH"/>
-        </w:rPr>
-        <w:br w:type="page"/>
-      </w:r>
-    </w:p>
-    <w:p>
-      <w:pPr>
-        <w:pStyle w:val="berschrift2"/>
-        <w:rPr>
-          <w:rFonts w:eastAsia="Times New Roman"/>
-          <w:lang w:val="en-US" w:eastAsia="de-CH"/>
-        </w:rPr>
-      </w:pPr>
-      <w:bookmarkStart w:id="5" w:name="_Toc116053693"/>
-      <w:r>
-        <w:rPr>
-          <w:noProof/>
-          <w:lang w:eastAsia="de-CH"/>
-        </w:rPr>
-        <w:lastRenderedPageBreak/>
-        <w:drawing>
-          <wp:anchor distT="0" distB="0" distL="114300" distR="114300" simplePos="0" relativeHeight="251731968" behindDoc="0" locked="0" layoutInCell="1" allowOverlap="1">
-            <wp:simplePos x="0" y="0"/>
-            <wp:positionH relativeFrom="margin">
-              <wp:posOffset>5545882</wp:posOffset>
-            </wp:positionH>
-            <wp:positionV relativeFrom="margin">
-              <wp:posOffset>29210</wp:posOffset>
-            </wp:positionV>
-            <wp:extent cx="1000760" cy="1118870"/>
-            <wp:effectExtent l="0" t="0" r="8890" b="5080"/>
-            <wp:wrapSquare wrapText="bothSides"/>
-            <wp:docPr id="15" name="Grafik 15"/>
-            <wp:cNvGraphicFramePr>
-              <a:graphicFrameLocks xmlns:a="http://schemas.openxmlformats.org/drawingml/2006/main" noChangeAspect="1"/>
-            </wp:cNvGraphicFramePr>
-            <a:graphic xmlns:a="http://schemas.openxmlformats.org/drawingml/2006/main">
-              <a:graphicData uri="http://schemas.openxmlformats.org/drawingml/2006/picture">
-                <pic:pic xmlns:pic="http://schemas.openxmlformats.org/drawingml/2006/picture">
-                  <pic:nvPicPr>
-                    <pic:cNvPr id="1" name=""/>
-                    <pic:cNvPicPr/>
-                  </pic:nvPicPr>
-                  <pic:blipFill>
-                    <a:blip r:embed="rId8">
-                      <a:extLst>
-                        <a:ext uri="{28A0092B-C50C-407E-A947-70E740481C1C}">
-                          <a14:useLocalDpi xmlns:a14="http://schemas.microsoft.com/office/drawing/2010/main" val="0"/>
-                        </a:ext>
-                      </a:extLst>
-                    </a:blip>
-                    <a:stretch>
-                      <a:fillRect/>
-                    </a:stretch>
-                  </pic:blipFill>
-                  <pic:spPr>
-                    <a:xfrm>
-                      <a:off x="0" y="0"/>
-                      <a:ext cx="1000760" cy="1118870"/>
-                    </a:xfrm>
-                    <a:prstGeom prst="rect">
-                      <a:avLst/>
-                    </a:prstGeom>
-                  </pic:spPr>
-                </pic:pic>
-              </a:graphicData>
-            </a:graphic>
-          </wp:anchor>
-        </w:drawing>
-      </w:r>
-      <w:r>
-        <w:rPr>
-          <w:rFonts w:eastAsia="Times New Roman"/>
-          <w:lang w:val="en-US" w:eastAsia="de-CH"/>
-        </w:rPr>
-        <w:t>Camera Management Console</w:t>
-      </w:r>
-      <w:bookmarkEnd w:id="5"/>
     </w:p>
     <w:p>
       <w:pPr>
@@ -2833,6 +2078,17 @@
       <w:r>
         <w:t xml:space="preserve"> Binding</w:t>
       </w:r>
+      <w:r>
+        <w:t xml:space="preserve"> for the </w:t>
+      </w:r>
+      <w:proofErr w:type="spellStart"/>
+      <w:r>
+        <w:t>HudBar</w:t>
+      </w:r>
+      <w:proofErr w:type="spellEnd"/>
+      <w:r>
+        <w:t xml:space="preserve"> Version</w:t>
+      </w:r>
     </w:p>
     <w:p>
       <w:pPr>
@@ -3255,7 +2511,19 @@
         <w:rPr>
           <w:lang w:val="en-US" w:eastAsia="de-CH"/>
         </w:rPr>
-        <w:t xml:space="preserve">ith SU9 </w:t>
+        <w:t>ith SU</w:t>
+      </w:r>
+      <w:r>
+        <w:rPr>
+          <w:lang w:val="en-US" w:eastAsia="de-CH"/>
+        </w:rPr>
+        <w:t>10</w:t>
+      </w:r>
+      <w:r>
+        <w:rPr>
+          <w:lang w:val="en-US" w:eastAsia="de-CH"/>
+        </w:rPr>
+        <w:t xml:space="preserve"> </w:t>
       </w:r>
       <w:r>
         <w:rPr>
@@ -3327,49 +2595,69 @@
       <w:pPr>
         <w:pStyle w:val="berschrift1"/>
         <w:rPr>
-          <w:lang w:val="en-US"/>
-        </w:rPr>
-      </w:pPr>
-      <w:bookmarkStart w:id="6" w:name="_Toc116053694"/>
-      <w:r>
-        <w:rPr>
-          <w:lang w:val="en-US"/>
+          <w:lang w:val="en-US" w:eastAsia="de-CH"/>
+        </w:rPr>
+      </w:pPr>
+      <w:bookmarkStart w:id="5" w:name="_Toc117207008"/>
+      <w:bookmarkStart w:id="6" w:name="_Toc117697042"/>
+      <w:r>
+        <w:rPr>
+          <w:lang w:val="en-US" w:eastAsia="de-CH"/>
         </w:rPr>
         <w:lastRenderedPageBreak/>
-        <w:t>Appendix:</w:t>
-      </w:r>
+        <w:t>Distributed Contents:</w:t>
+      </w:r>
+      <w:bookmarkEnd w:id="5"/>
       <w:bookmarkEnd w:id="6"/>
     </w:p>
     <w:p>
       <w:pPr>
         <w:rPr>
-          <w:lang w:val="en-US"/>
-        </w:rPr>
-      </w:pPr>
+          <w:lang w:val="en-US" w:eastAsia="de-CH"/>
+        </w:rPr>
+      </w:pPr>
+      <w:r>
+        <w:rPr>
+          <w:lang w:val="en-US" w:eastAsia="de-CH"/>
+        </w:rPr>
+        <w:t xml:space="preserve">My </w:t>
+      </w:r>
+      <w:proofErr w:type="spellStart"/>
+      <w:r>
+        <w:rPr>
+          <w:lang w:val="en-US" w:eastAsia="de-CH"/>
+        </w:rPr>
+        <w:t>FlightSim</w:t>
+      </w:r>
+      <w:proofErr w:type="spellEnd"/>
+      <w:r>
+        <w:rPr>
+          <w:lang w:val="en-US" w:eastAsia="de-CH"/>
+        </w:rPr>
+        <w:t xml:space="preserve"> Libraries (included in the release package)</w:t>
+      </w:r>
     </w:p>
     <w:p>
       <w:pPr>
         <w:rPr>
-          <w:lang w:val="en-US"/>
-        </w:rPr>
-      </w:pPr>
+          <w:lang w:val="en-US" w:eastAsia="de-CH"/>
+        </w:rPr>
+      </w:pPr>
+      <w:r>
+        <w:rPr>
+          <w:highlight w:val="green"/>
+          <w:lang w:val="en-US" w:eastAsia="de-CH"/>
+        </w:rPr>
+        <w:t>SEE README.TXT FOR THE LIST</w:t>
+      </w:r>
     </w:p>
     <w:p>
       <w:pPr>
-        <w:rPr>
-          <w:rFonts w:asciiTheme="majorHAnsi" w:eastAsiaTheme="majorEastAsia" w:hAnsiTheme="majorHAnsi" w:cstheme="majorBidi"/>
-          <w:color w:val="2E74B5" w:themeColor="accent1" w:themeShade="BF"/>
-          <w:sz w:val="32"/>
-          <w:szCs w:val="32"/>
+        <w:pStyle w:val="berschrift1"/>
+        <w:rPr>
           <w:lang w:val="en-US"/>
         </w:rPr>
       </w:pPr>
-      <w:r>
-        <w:rPr>
-          <w:lang w:val="en-US"/>
-        </w:rPr>
-        <w:br w:type="page"/>
-      </w:r>
     </w:p>
     <w:p>
       <w:pPr>
@@ -3378,6 +2666,14 @@
           <w:lang w:val="en-US"/>
         </w:rPr>
       </w:pPr>
+      <w:bookmarkStart w:id="7" w:name="_Toc117697043"/>
+      <w:r>
+        <w:rPr>
+          <w:lang w:val="en-US"/>
+        </w:rPr>
+        <w:t>Appendix:</w:t>
+      </w:r>
+      <w:bookmarkEnd w:id="7"/>
     </w:p>
     <w:p>
       <w:pPr>
@@ -3386,14 +2682,14 @@
           <w:lang w:val="en-US"/>
         </w:rPr>
       </w:pPr>
-      <w:bookmarkStart w:id="7" w:name="_Toc116053695"/>
+      <w:bookmarkStart w:id="8" w:name="_Toc117697044"/>
       <w:r>
         <w:rPr>
           <w:lang w:val="en-US"/>
         </w:rPr>
         <w:t>Issue Reporting:</w:t>
       </w:r>
-      <w:bookmarkEnd w:id="7"/>
+      <w:bookmarkEnd w:id="8"/>
     </w:p>
     <w:p>
       <w:pPr>
@@ -3763,7 +3059,7 @@
             <w:noProof/>
             <w:lang w:val="de-DE"/>
           </w:rPr>
-          <w:t>2</w:t>
+          <w:t>4</w:t>
         </w:r>
         <w:r>
           <w:fldChar w:fldCharType="end"/>
@@ -8878,7 +8174,7 @@
 </file>
 
 <file path=customXml/itemProps1.xml><?xml version="1.0" encoding="utf-8"?>
-<ds:datastoreItem xmlns:ds="http://schemas.openxmlformats.org/officeDocument/2006/customXml" ds:itemID="{AC985E80-5F98-4525-AB0B-8419473548C2}">
+<ds:datastoreItem xmlns:ds="http://schemas.openxmlformats.org/officeDocument/2006/customXml" ds:itemID="{EEA04701-2C35-434D-B9C8-808FA2EB6553}">
   <ds:schemaRefs>
     <ds:schemaRef ds:uri="http://schemas.openxmlformats.org/officeDocument/2006/bibliography"/>
   </ds:schemaRefs>

</xml_diff>

<commit_message>
V 0.65-B65 Release commit - Add Heli Trim % (lon, lat) Item + Reset both on Click - Add Heli Rotor RPM + Graph (Main, Tail) Item - Add Toe Brake % item - Add Engine 3+4 Levers for Throttle, Mix and Propeller - Add Manual FLT Save in the context menu - Add 6DOF Camera - Update ESI FPA Graph to show XY Movement with Heli instead of FPA - Update Improve focus capture and release for scrollable items - Update Uses LVar Get via SimVar framework (Set of such LVars still needs the WASM module) - Update Review and adjust update interval for each item - Refactoring, complete rework of the DataProvider DLLs
</commit_message>
<xml_diff>
--- a/doc/MSFS_CamControl-QuickGuide.docx
+++ b/doc/MSFS_CamControl-QuickGuide.docx
@@ -38,6 +38,13 @@
           <w:rFonts w:eastAsia="Times New Roman"/>
           <w:lang w:val="en-US" w:eastAsia="de-CH"/>
         </w:rPr>
+        <w:t>6</w:t>
+      </w:r>
+      <w:r>
+        <w:rPr>
+          <w:rFonts w:eastAsia="Times New Roman"/>
+          <w:lang w:val="en-US" w:eastAsia="de-CH"/>
+        </w:rPr>
         <w:t>5</w:t>
       </w:r>
       <w:r>
@@ -45,21 +52,14 @@
           <w:rFonts w:eastAsia="Times New Roman"/>
           <w:lang w:val="en-US" w:eastAsia="de-CH"/>
         </w:rPr>
-        <w:t>5</w:t>
+        <w:t>.0.</w:t>
       </w:r>
       <w:r>
         <w:rPr>
           <w:rFonts w:eastAsia="Times New Roman"/>
           <w:lang w:val="en-US" w:eastAsia="de-CH"/>
         </w:rPr>
-        <w:t>.0.</w:t>
-      </w:r>
-      <w:r>
-        <w:rPr>
-          <w:rFonts w:eastAsia="Times New Roman"/>
-          <w:lang w:val="en-US" w:eastAsia="de-CH"/>
-        </w:rPr>
-        <w:t>5</w:t>
+        <w:t>6</w:t>
       </w:r>
       <w:r>
         <w:rPr>
@@ -71,13 +71,62 @@
     </w:p>
     <w:p>
       <w:pPr>
+        <w:rPr>
+          <w:lang w:val="en-US" w:eastAsia="de-CH"/>
+        </w:rPr>
+      </w:pPr>
+      <w:r>
+        <w:rPr>
+          <w:color w:val="FF0000"/>
+          <w:lang w:val="en-US" w:eastAsia="de-CH"/>
+        </w:rPr>
+        <w:t>New</w:t>
+      </w:r>
+      <w:r>
+        <w:rPr>
+          <w:color w:val="FF0000"/>
+          <w:lang w:val="en-US" w:eastAsia="de-CH"/>
+        </w:rPr>
+        <w:t>:</w:t>
+      </w:r>
+      <w:r>
+        <w:rPr>
+          <w:color w:val="FF0000"/>
+          <w:lang w:val="en-US" w:eastAsia="de-CH"/>
+        </w:rPr>
+        <w:t xml:space="preserve"> 6DOF C</w:t>
+      </w:r>
+      <w:r>
+        <w:rPr>
+          <w:color w:val="FF0000"/>
+          <w:lang w:val="en-US" w:eastAsia="de-CH"/>
+        </w:rPr>
+        <w:t xml:space="preserve">amera, </w:t>
+      </w:r>
+      <w:r>
+        <w:rPr>
+          <w:color w:val="FF0000"/>
+          <w:lang w:val="en-US" w:eastAsia="de-CH"/>
+        </w:rPr>
+        <w:t>Folders</w:t>
+      </w:r>
+      <w:r>
+        <w:rPr>
+          <w:color w:val="FF0000"/>
+          <w:lang w:val="en-US" w:eastAsia="de-CH"/>
+        </w:rPr>
+        <w:t xml:space="preserve"> G+H (additional 20 slots)</w:t>
+      </w:r>
+    </w:p>
+    <w:p>
+      <w:pPr>
         <w:pStyle w:val="berschrift1"/>
         <w:rPr>
           <w:rFonts w:eastAsia="Times New Roman"/>
           <w:lang w:val="en-US" w:eastAsia="de-CH"/>
         </w:rPr>
       </w:pPr>
-      <w:bookmarkStart w:id="0" w:name="_Toc117697038"/>
+      <w:bookmarkStart w:id="0" w:name="_Toc142322806"/>
       <w:r>
         <w:rPr>
           <w:rFonts w:eastAsia="Times New Roman"/>
@@ -180,36 +229,45 @@
       </w:pPr>
       <w:r>
         <w:rPr>
-          <w:rFonts w:eastAsia="Times New Roman"/>
-          <w:lang w:val="en-US" w:eastAsia="de-CH"/>
-        </w:rPr>
-        <w:pict>
-          <v:shapetype id="_x0000_t75" coordsize="21600,21600" o:spt="75" o:preferrelative="t" path="m@4@5l@4@11@9@11@9@5xe" filled="f" stroked="f">
-            <v:stroke joinstyle="miter"/>
-            <v:formulas>
-              <v:f eqn="if lineDrawn pixelLineWidth 0"/>
-              <v:f eqn="sum @0 1 0"/>
-              <v:f eqn="sum 0 0 @1"/>
-              <v:f eqn="prod @2 1 2"/>
-              <v:f eqn="prod @3 21600 pixelWidth"/>
-              <v:f eqn="prod @3 21600 pixelHeight"/>
-              <v:f eqn="sum @0 0 1"/>
-              <v:f eqn="prod @6 1 2"/>
-              <v:f eqn="prod @7 21600 pixelWidth"/>
-              <v:f eqn="sum @8 21600 0"/>
-              <v:f eqn="prod @7 21600 pixelHeight"/>
-              <v:f eqn="sum @10 21600 0"/>
-            </v:formulas>
-            <v:path o:extrusionok="f" gradientshapeok="t" o:connecttype="rect"/>
-            <o:lock v:ext="edit" aspectratio="t"/>
-          </v:shapetype>
-          <v:shape id="_x0000_i1025" type="#_x0000_t75" style="width:330.75pt;height:507pt">
-            <v:imagedata r:id="rId8" o:title="screenshot"/>
-          </v:shape>
-        </w:pict>
-      </w:r>
-      <w:bookmarkStart w:id="1" w:name="_GoBack"/>
-      <w:bookmarkEnd w:id="1"/>
+          <w:noProof/>
+          <w:lang w:eastAsia="de-CH"/>
+        </w:rPr>
+        <w:drawing>
+          <wp:inline distT="0" distB="0" distL="0" distR="0" wp14:anchorId="04EACC87" wp14:editId="6244DFBC">
+            <wp:extent cx="4200525" cy="6438900"/>
+            <wp:effectExtent l="0" t="0" r="9525" b="0"/>
+            <wp:docPr id="1" name="Grafik 1"/>
+            <wp:cNvGraphicFramePr>
+              <a:graphicFrameLocks xmlns:a="http://schemas.openxmlformats.org/drawingml/2006/main" noChangeAspect="1"/>
+            </wp:cNvGraphicFramePr>
+            <a:graphic xmlns:a="http://schemas.openxmlformats.org/drawingml/2006/main">
+              <a:graphicData uri="http://schemas.openxmlformats.org/drawingml/2006/picture">
+                <pic:pic xmlns:pic="http://schemas.openxmlformats.org/drawingml/2006/picture">
+                  <pic:nvPicPr>
+                    <pic:cNvPr id="1" name=""/>
+                    <pic:cNvPicPr/>
+                  </pic:nvPicPr>
+                  <pic:blipFill>
+                    <a:blip r:embed="rId8"/>
+                    <a:stretch>
+                      <a:fillRect/>
+                    </a:stretch>
+                  </pic:blipFill>
+                  <pic:spPr>
+                    <a:xfrm>
+                      <a:off x="0" y="0"/>
+                      <a:ext cx="4200525" cy="6438900"/>
+                    </a:xfrm>
+                    <a:prstGeom prst="rect">
+                      <a:avLst/>
+                    </a:prstGeom>
+                  </pic:spPr>
+                </pic:pic>
+              </a:graphicData>
+            </a:graphic>
+          </wp:inline>
+        </w:drawing>
+      </w:r>
     </w:p>
     <w:p>
       <w:pPr>
@@ -314,7 +372,7 @@
             </w:rPr>
             <w:fldChar w:fldCharType="separate"/>
           </w:r>
-          <w:hyperlink w:anchor="_Toc117697038" w:history="1">
+          <w:hyperlink w:anchor="_Toc142322806" w:history="1">
             <w:r>
               <w:rPr>
                 <w:rStyle w:val="Hyperlink"/>
@@ -331,7 +389,7 @@
             </w:r>
             <w:r>
               <w:rPr>
-                <w:rStyle w:val="Hyperlink"/>
+                <w:webHidden/>
               </w:rPr>
               <w:fldChar w:fldCharType="begin"/>
             </w:r>
@@ -339,16 +397,16 @@
               <w:rPr>
                 <w:webHidden/>
               </w:rPr>
-              <w:instrText xml:space="preserve"> PAGEREF _Toc117697038 \h </w:instrText>
+              <w:instrText xml:space="preserve"> PAGEREF _Toc142322806 \h </w:instrText>
             </w:r>
             <w:r>
               <w:rPr>
-                <w:rStyle w:val="Hyperlink"/>
+                <w:webHidden/>
               </w:rPr>
             </w:r>
             <w:r>
               <w:rPr>
-                <w:rStyle w:val="Hyperlink"/>
+                <w:webHidden/>
               </w:rPr>
               <w:fldChar w:fldCharType="separate"/>
             </w:r>
@@ -360,7 +418,7 @@
             </w:r>
             <w:r>
               <w:rPr>
-                <w:rStyle w:val="Hyperlink"/>
+                <w:webHidden/>
               </w:rPr>
               <w:fldChar w:fldCharType="end"/>
             </w:r>
@@ -375,7 +433,7 @@
               <w:sz w:val="22"/>
             </w:rPr>
           </w:pPr>
-          <w:hyperlink w:anchor="_Toc117697039" w:history="1">
+          <w:hyperlink w:anchor="_Toc142322807" w:history="1">
             <w:r>
               <w:rPr>
                 <w:rStyle w:val="Hyperlink"/>
@@ -392,7 +450,7 @@
             </w:r>
             <w:r>
               <w:rPr>
-                <w:rStyle w:val="Hyperlink"/>
+                <w:webHidden/>
               </w:rPr>
               <w:fldChar w:fldCharType="begin"/>
             </w:r>
@@ -400,16 +458,16 @@
               <w:rPr>
                 <w:webHidden/>
               </w:rPr>
-              <w:instrText xml:space="preserve"> PAGEREF _Toc117697039 \h </w:instrText>
+              <w:instrText xml:space="preserve"> PAGEREF _Toc142322807 \h </w:instrText>
             </w:r>
             <w:r>
               <w:rPr>
-                <w:rStyle w:val="Hyperlink"/>
+                <w:webHidden/>
               </w:rPr>
             </w:r>
             <w:r>
               <w:rPr>
-                <w:rStyle w:val="Hyperlink"/>
+                <w:webHidden/>
               </w:rPr>
               <w:fldChar w:fldCharType="separate"/>
             </w:r>
@@ -421,7 +479,7 @@
             </w:r>
             <w:r>
               <w:rPr>
-                <w:rStyle w:val="Hyperlink"/>
+                <w:webHidden/>
               </w:rPr>
               <w:fldChar w:fldCharType="end"/>
             </w:r>
@@ -436,7 +494,7 @@
               <w:sz w:val="22"/>
             </w:rPr>
           </w:pPr>
-          <w:hyperlink w:anchor="_Toc117697040" w:history="1">
+          <w:hyperlink w:anchor="_Toc142322808" w:history="1">
             <w:r>
               <w:rPr>
                 <w:rStyle w:val="Hyperlink"/>
@@ -452,7 +510,7 @@
             </w:r>
             <w:r>
               <w:rPr>
-                <w:rStyle w:val="Hyperlink"/>
+                <w:webHidden/>
               </w:rPr>
               <w:fldChar w:fldCharType="begin"/>
             </w:r>
@@ -460,16 +518,16 @@
               <w:rPr>
                 <w:webHidden/>
               </w:rPr>
-              <w:instrText xml:space="preserve"> PAGEREF _Toc117697040 \h </w:instrText>
+              <w:instrText xml:space="preserve"> PAGEREF _Toc142322808 \h </w:instrText>
             </w:r>
             <w:r>
               <w:rPr>
-                <w:rStyle w:val="Hyperlink"/>
+                <w:webHidden/>
               </w:rPr>
             </w:r>
             <w:r>
               <w:rPr>
-                <w:rStyle w:val="Hyperlink"/>
+                <w:webHidden/>
               </w:rPr>
               <w:fldChar w:fldCharType="separate"/>
             </w:r>
@@ -481,7 +539,7 @@
             </w:r>
             <w:r>
               <w:rPr>
-                <w:rStyle w:val="Hyperlink"/>
+                <w:webHidden/>
               </w:rPr>
               <w:fldChar w:fldCharType="end"/>
             </w:r>
@@ -496,7 +554,7 @@
               <w:sz w:val="22"/>
             </w:rPr>
           </w:pPr>
-          <w:hyperlink w:anchor="_Toc117697041" w:history="1">
+          <w:hyperlink w:anchor="_Toc142322809" w:history="1">
             <w:r>
               <w:rPr>
                 <w:rStyle w:val="Hyperlink"/>
@@ -513,7 +571,7 @@
             </w:r>
             <w:r>
               <w:rPr>
-                <w:rStyle w:val="Hyperlink"/>
+                <w:webHidden/>
               </w:rPr>
               <w:fldChar w:fldCharType="begin"/>
             </w:r>
@@ -521,16 +579,16 @@
               <w:rPr>
                 <w:webHidden/>
               </w:rPr>
-              <w:instrText xml:space="preserve"> PAGEREF _Toc117697041 \h </w:instrText>
+              <w:instrText xml:space="preserve"> PAGEREF _Toc142322809 \h </w:instrText>
             </w:r>
             <w:r>
               <w:rPr>
-                <w:rStyle w:val="Hyperlink"/>
+                <w:webHidden/>
               </w:rPr>
             </w:r>
             <w:r>
               <w:rPr>
-                <w:rStyle w:val="Hyperlink"/>
+                <w:webHidden/>
               </w:rPr>
               <w:fldChar w:fldCharType="separate"/>
             </w:r>
@@ -542,7 +600,7 @@
             </w:r>
             <w:r>
               <w:rPr>
-                <w:rStyle w:val="Hyperlink"/>
+                <w:webHidden/>
               </w:rPr>
               <w:fldChar w:fldCharType="end"/>
             </w:r>
@@ -557,7 +615,67 @@
               <w:sz w:val="22"/>
             </w:rPr>
           </w:pPr>
-          <w:hyperlink w:anchor="_Toc117697042" w:history="1">
+          <w:hyperlink w:anchor="_Toc142322810" w:history="1">
+            <w:r>
+              <w:rPr>
+                <w:rStyle w:val="Hyperlink"/>
+                <w:lang w:val="en-US"/>
+              </w:rPr>
+              <w:t>6DOF Camera (new V0.65)</w:t>
+            </w:r>
+            <w:r>
+              <w:rPr>
+                <w:webHidden/>
+              </w:rPr>
+              <w:tab/>
+            </w:r>
+            <w:r>
+              <w:rPr>
+                <w:webHidden/>
+              </w:rPr>
+              <w:fldChar w:fldCharType="begin"/>
+            </w:r>
+            <w:r>
+              <w:rPr>
+                <w:webHidden/>
+              </w:rPr>
+              <w:instrText xml:space="preserve"> PAGEREF _Toc142322810 \h </w:instrText>
+            </w:r>
+            <w:r>
+              <w:rPr>
+                <w:webHidden/>
+              </w:rPr>
+            </w:r>
+            <w:r>
+              <w:rPr>
+                <w:webHidden/>
+              </w:rPr>
+              <w:fldChar w:fldCharType="separate"/>
+            </w:r>
+            <w:r>
+              <w:rPr>
+                <w:webHidden/>
+              </w:rPr>
+              <w:t>4</w:t>
+            </w:r>
+            <w:r>
+              <w:rPr>
+                <w:webHidden/>
+              </w:rPr>
+              <w:fldChar w:fldCharType="end"/>
+            </w:r>
+          </w:hyperlink>
+        </w:p>
+        <w:p>
+          <w:pPr>
+            <w:pStyle w:val="Verzeichnis1"/>
+            <w:rPr>
+              <w:rFonts w:cstheme="minorBidi"/>
+              <w:b w:val="0"/>
+              <w:sz w:val="22"/>
+            </w:rPr>
+          </w:pPr>
+          <w:hyperlink w:anchor="_Toc142322811" w:history="1">
             <w:r>
               <w:rPr>
                 <w:rStyle w:val="Hyperlink"/>
@@ -573,7 +691,7 @@
             </w:r>
             <w:r>
               <w:rPr>
-                <w:rStyle w:val="Hyperlink"/>
+                <w:webHidden/>
               </w:rPr>
               <w:fldChar w:fldCharType="begin"/>
             </w:r>
@@ -581,16 +699,16 @@
               <w:rPr>
                 <w:webHidden/>
               </w:rPr>
-              <w:instrText xml:space="preserve"> PAGEREF _Toc117697042 \h </w:instrText>
+              <w:instrText xml:space="preserve"> PAGEREF _Toc142322811 \h </w:instrText>
             </w:r>
             <w:r>
               <w:rPr>
-                <w:rStyle w:val="Hyperlink"/>
+                <w:webHidden/>
               </w:rPr>
             </w:r>
             <w:r>
               <w:rPr>
-                <w:rStyle w:val="Hyperlink"/>
+                <w:webHidden/>
               </w:rPr>
               <w:fldChar w:fldCharType="separate"/>
             </w:r>
@@ -602,7 +720,7 @@
             </w:r>
             <w:r>
               <w:rPr>
-                <w:rStyle w:val="Hyperlink"/>
+                <w:webHidden/>
               </w:rPr>
               <w:fldChar w:fldCharType="end"/>
             </w:r>
@@ -617,7 +735,7 @@
               <w:sz w:val="22"/>
             </w:rPr>
           </w:pPr>
-          <w:hyperlink w:anchor="_Toc117697043" w:history="1">
+          <w:hyperlink w:anchor="_Toc142322812" w:history="1">
             <w:r>
               <w:rPr>
                 <w:rStyle w:val="Hyperlink"/>
@@ -633,7 +751,7 @@
             </w:r>
             <w:r>
               <w:rPr>
-                <w:rStyle w:val="Hyperlink"/>
+                <w:webHidden/>
               </w:rPr>
               <w:fldChar w:fldCharType="begin"/>
             </w:r>
@@ -641,16 +759,16 @@
               <w:rPr>
                 <w:webHidden/>
               </w:rPr>
-              <w:instrText xml:space="preserve"> PAGEREF _Toc117697043 \h </w:instrText>
+              <w:instrText xml:space="preserve"> PAGEREF _Toc142322812 \h </w:instrText>
             </w:r>
             <w:r>
               <w:rPr>
-                <w:rStyle w:val="Hyperlink"/>
+                <w:webHidden/>
               </w:rPr>
             </w:r>
             <w:r>
               <w:rPr>
-                <w:rStyle w:val="Hyperlink"/>
+                <w:webHidden/>
               </w:rPr>
               <w:fldChar w:fldCharType="separate"/>
             </w:r>
@@ -658,11 +776,11 @@
               <w:rPr>
                 <w:webHidden/>
               </w:rPr>
-              <w:t>4</w:t>
+              <w:t>5</w:t>
             </w:r>
             <w:r>
               <w:rPr>
-                <w:rStyle w:val="Hyperlink"/>
+                <w:webHidden/>
               </w:rPr>
               <w:fldChar w:fldCharType="end"/>
             </w:r>
@@ -680,7 +798,7 @@
               <w:sz w:val="22"/>
             </w:rPr>
           </w:pPr>
-          <w:hyperlink w:anchor="_Toc117697044" w:history="1">
+          <w:hyperlink w:anchor="_Toc142322813" w:history="1">
             <w:r>
               <w:rPr>
                 <w:rStyle w:val="Hyperlink"/>
@@ -698,8 +816,8 @@
             </w:r>
             <w:r>
               <w:rPr>
-                <w:rStyle w:val="Hyperlink"/>
                 <w:noProof/>
+                <w:webHidden/>
               </w:rPr>
               <w:fldChar w:fldCharType="begin"/>
             </w:r>
@@ -708,18 +826,18 @@
                 <w:noProof/>
                 <w:webHidden/>
               </w:rPr>
-              <w:instrText xml:space="preserve"> PAGEREF _Toc117697044 \h </w:instrText>
+              <w:instrText xml:space="preserve"> PAGEREF _Toc142322813 \h </w:instrText>
             </w:r>
             <w:r>
               <w:rPr>
-                <w:rStyle w:val="Hyperlink"/>
                 <w:noProof/>
+                <w:webHidden/>
               </w:rPr>
             </w:r>
             <w:r>
               <w:rPr>
-                <w:rStyle w:val="Hyperlink"/>
                 <w:noProof/>
+                <w:webHidden/>
               </w:rPr>
               <w:fldChar w:fldCharType="separate"/>
             </w:r>
@@ -728,12 +846,12 @@
                 <w:noProof/>
                 <w:webHidden/>
               </w:rPr>
-              <w:t>4</w:t>
+              <w:t>5</w:t>
             </w:r>
             <w:r>
               <w:rPr>
-                <w:rStyle w:val="Hyperlink"/>
                 <w:noProof/>
+                <w:webHidden/>
               </w:rPr>
               <w:fldChar w:fldCharType="end"/>
             </w:r>
@@ -773,7 +891,7 @@
           <w:lang w:val="en-US" w:eastAsia="de-CH"/>
         </w:rPr>
       </w:pPr>
-      <w:bookmarkStart w:id="2" w:name="_Toc117697039"/>
+      <w:bookmarkStart w:id="1" w:name="_Toc142322807"/>
       <w:r>
         <w:rPr>
           <w:rFonts w:eastAsia="Times New Roman"/>
@@ -788,7 +906,7 @@
         </w:rPr>
         <w:t xml:space="preserve"> of the Standalone App</w:t>
       </w:r>
-      <w:bookmarkEnd w:id="2"/>
+      <w:bookmarkEnd w:id="1"/>
     </w:p>
     <w:p>
       <w:pPr>
@@ -953,12 +1071,93 @@
           <w:lang w:val="en-US" w:eastAsia="de-CH"/>
         </w:rPr>
       </w:pPr>
-      <w:bookmarkStart w:id="3" w:name="_Toc117697040"/>
+      <w:bookmarkStart w:id="2" w:name="_Toc142322808"/>
       <w:r>
         <w:rPr>
           <w:lang w:val="en-US" w:eastAsia="de-CH"/>
         </w:rPr>
         <w:t>Limitations</w:t>
+      </w:r>
+      <w:bookmarkEnd w:id="2"/>
+    </w:p>
+    <w:p>
+      <w:pPr>
+        <w:rPr>
+          <w:lang w:val="en-US" w:eastAsia="de-CH"/>
+        </w:rPr>
+      </w:pPr>
+      <w:r>
+        <w:rPr>
+          <w:lang w:val="en-US" w:eastAsia="de-CH"/>
+        </w:rPr>
+        <w:t>User Cam Saves cannot be loaded from an external App for the time being (SU1</w:t>
+      </w:r>
+      <w:r>
+        <w:rPr>
+          <w:lang w:val="en-US" w:eastAsia="de-CH"/>
+        </w:rPr>
+        <w:t>2</w:t>
+      </w:r>
+      <w:r>
+        <w:rPr>
+          <w:lang w:val="en-US" w:eastAsia="de-CH"/>
+        </w:rPr>
+        <w:t>)</w:t>
+      </w:r>
+      <w:r>
+        <w:rPr>
+          <w:lang w:val="en-US" w:eastAsia="de-CH"/>
+        </w:rPr>
+        <w:t>.</w:t>
+      </w:r>
+      <w:r>
+        <w:rPr>
+          <w:lang w:val="en-US" w:eastAsia="de-CH"/>
+        </w:rPr>
+        <w:t xml:space="preserve"> </w:t>
+      </w:r>
+      <w:r>
+        <w:rPr>
+          <w:lang w:val="en-US" w:eastAsia="de-CH"/>
+        </w:rPr>
+        <w:br/>
+      </w:r>
+      <w:r>
+        <w:rPr>
+          <w:lang w:val="en-US" w:eastAsia="de-CH"/>
+        </w:rPr>
+        <w:t>Switching cams via App when the MSFS Cam Window is open may cause spurious CTDs for unknown reasons.</w:t>
+      </w:r>
+    </w:p>
+    <w:p>
+      <w:pPr>
+        <w:rPr>
+          <w:lang w:val="en-US" w:eastAsia="de-CH"/>
+        </w:rPr>
+      </w:pPr>
+      <w:r>
+        <w:rPr>
+          <w:lang w:val="en-US" w:eastAsia="de-CH"/>
+        </w:rPr>
+        <w:br w:type="page"/>
+      </w:r>
+    </w:p>
+    <w:p>
+      <w:pPr>
+        <w:pStyle w:val="berschrift1"/>
+        <w:rPr>
+          <w:rFonts w:eastAsia="Times New Roman"/>
+          <w:lang w:val="en-US" w:eastAsia="de-CH"/>
+        </w:rPr>
+      </w:pPr>
+      <w:bookmarkStart w:id="3" w:name="_Toc142322809"/>
+      <w:r>
+        <w:rPr>
+          <w:rFonts w:eastAsia="Times New Roman"/>
+          <w:lang w:val="en-US" w:eastAsia="de-CH"/>
+        </w:rPr>
+        <w:lastRenderedPageBreak/>
+        <w:t>Camera Management Console</w:t>
       </w:r>
       <w:bookmarkEnd w:id="3"/>
     </w:p>
@@ -972,31 +1171,7 @@
         <w:rPr>
           <w:lang w:val="en-US" w:eastAsia="de-CH"/>
         </w:rPr>
-        <w:t>User Cam Saves cannot be loaded from an external App for the time being (SU10)</w:t>
-      </w:r>
-      <w:r>
-        <w:rPr>
-          <w:lang w:val="en-US" w:eastAsia="de-CH"/>
-        </w:rPr>
-        <w:t>.</w:t>
-      </w:r>
-      <w:r>
-        <w:rPr>
-          <w:lang w:val="en-US" w:eastAsia="de-CH"/>
-        </w:rPr>
-        <w:t xml:space="preserve"> </w:t>
-      </w:r>
-      <w:r>
-        <w:rPr>
-          <w:lang w:val="en-US" w:eastAsia="de-CH"/>
-        </w:rPr>
-        <w:br/>
-      </w:r>
-      <w:r>
-        <w:rPr>
-          <w:lang w:val="en-US" w:eastAsia="de-CH"/>
-        </w:rPr>
-        <w:t>Switching cams via App when the MSFS Cam Window is open may cause spurious CTDs for unknown reasons.</w:t>
+        <w:t>A separate Window to control the Camera Views.</w:t>
       </w:r>
     </w:p>
     <w:p>
@@ -1009,98 +1184,52 @@
         <w:rPr>
           <w:lang w:val="en-US" w:eastAsia="de-CH"/>
         </w:rPr>
-        <w:br w:type="page"/>
+        <w:t>It is modelled to match the Views available in the Sim Camera Tool</w:t>
+      </w:r>
+      <w:r>
+        <w:rPr>
+          <w:lang w:val="en-US" w:eastAsia="de-CH"/>
+        </w:rPr>
+        <w:t>.</w:t>
+      </w:r>
+      <w:r>
+        <w:rPr>
+          <w:lang w:val="en-US" w:eastAsia="de-CH"/>
+        </w:rPr>
+        <w:br/>
+      </w:r>
+      <w:r>
+        <w:rPr>
+          <w:i/>
+          <w:lang w:val="en-US" w:eastAsia="de-CH"/>
+        </w:rPr>
+        <w:t>Hint: to see what is what open the Sim Camera tool and hit some buttons in the new Console – the Sim Tool will update accordingly</w:t>
       </w:r>
     </w:p>
     <w:p>
       <w:pPr>
-        <w:pStyle w:val="berschrift1"/>
-        <w:rPr>
-          <w:rFonts w:eastAsia="Times New Roman"/>
-          <w:lang w:val="en-US" w:eastAsia="de-CH"/>
-        </w:rPr>
-      </w:pPr>
-      <w:bookmarkStart w:id="4" w:name="_Toc117697041"/>
-      <w:r>
-        <w:rPr>
-          <w:rFonts w:eastAsia="Times New Roman"/>
-          <w:lang w:val="en-US" w:eastAsia="de-CH"/>
-        </w:rPr>
-        <w:lastRenderedPageBreak/>
-        <w:t>Camera Management Console</w:t>
-      </w:r>
-      <w:bookmarkEnd w:id="4"/>
-    </w:p>
-    <w:p>
-      <w:pPr>
-        <w:rPr>
-          <w:lang w:val="en-US" w:eastAsia="de-CH"/>
-        </w:rPr>
-      </w:pPr>
-      <w:r>
-        <w:rPr>
-          <w:lang w:val="en-US" w:eastAsia="de-CH"/>
-        </w:rPr>
-        <w:t>A separate Window to control the Camera Views.</w:t>
-      </w:r>
-    </w:p>
-    <w:p>
-      <w:pPr>
-        <w:rPr>
-          <w:lang w:val="en-US" w:eastAsia="de-CH"/>
-        </w:rPr>
-      </w:pPr>
-      <w:r>
-        <w:rPr>
-          <w:lang w:val="en-US" w:eastAsia="de-CH"/>
-        </w:rPr>
-        <w:t>It is modelled to match the Views available in the Sim Camera Tool</w:t>
-      </w:r>
-      <w:r>
-        <w:rPr>
-          <w:lang w:val="en-US" w:eastAsia="de-CH"/>
-        </w:rPr>
-        <w:t>.</w:t>
-      </w:r>
-      <w:r>
-        <w:rPr>
-          <w:lang w:val="en-US" w:eastAsia="de-CH"/>
-        </w:rPr>
-        <w:br/>
-      </w:r>
-      <w:r>
-        <w:rPr>
-          <w:i/>
-          <w:lang w:val="en-US" w:eastAsia="de-CH"/>
-        </w:rPr>
-        <w:t>Hint: to see what is what open the Sim Camera tool and hit some buttons in the new Console – the Sim Tool will update accordingly</w:t>
-      </w:r>
-    </w:p>
-    <w:p>
-      <w:pPr>
-        <w:rPr>
-          <w:lang w:val="en-US" w:eastAsia="de-CH"/>
-        </w:rPr>
-      </w:pPr>
-      <w:r>
-        <w:rPr>
-          <w:b/>
+        <w:rPr>
+          <w:lang w:val="en-US" w:eastAsia="de-CH"/>
+        </w:rPr>
+      </w:pPr>
+      <w:r>
+        <w:rPr>
           <w:noProof/>
           <w:lang w:eastAsia="de-CH"/>
         </w:rPr>
         <w:drawing>
-          <wp:anchor distT="0" distB="0" distL="114300" distR="114300" simplePos="0" relativeHeight="251737088" behindDoc="0" locked="0" layoutInCell="1" allowOverlap="1">
+          <wp:anchor distT="0" distB="0" distL="114300" distR="114300" simplePos="0" relativeHeight="251753472" behindDoc="0" locked="0" layoutInCell="1" allowOverlap="1">
             <wp:simplePos x="0" y="0"/>
             <wp:positionH relativeFrom="margin">
-              <wp:posOffset>3034030</wp:posOffset>
+              <wp:posOffset>3083611</wp:posOffset>
             </wp:positionH>
             <wp:positionV relativeFrom="margin">
-              <wp:posOffset>1311275</wp:posOffset>
+              <wp:posOffset>1270635</wp:posOffset>
             </wp:positionV>
-            <wp:extent cx="3509645" cy="3390900"/>
-            <wp:effectExtent l="0" t="0" r="0" b="0"/>
+            <wp:extent cx="3455035" cy="3350260"/>
+            <wp:effectExtent l="0" t="0" r="0" b="2540"/>
             <wp:wrapSquare wrapText="bothSides"/>
-            <wp:docPr id="75" name="Grafik 75"/>
+            <wp:docPr id="2" name="Grafik 2"/>
             <wp:cNvGraphicFramePr>
               <a:graphicFrameLocks xmlns:a="http://schemas.openxmlformats.org/drawingml/2006/main" noChangeAspect="1"/>
             </wp:cNvGraphicFramePr>
@@ -1108,7 +1237,7 @@
               <a:graphicData uri="http://schemas.openxmlformats.org/drawingml/2006/picture">
                 <pic:pic xmlns:pic="http://schemas.openxmlformats.org/drawingml/2006/picture">
                   <pic:nvPicPr>
-                    <pic:cNvPr id="0" name="Picture 6"/>
+                    <pic:cNvPr id="0" name="Picture 3"/>
                     <pic:cNvPicPr>
                       <a:picLocks noChangeAspect="1" noChangeArrowheads="1"/>
                     </pic:cNvPicPr>
@@ -1129,7 +1258,7 @@
                   <pic:spPr bwMode="auto">
                     <a:xfrm>
                       <a:off x="0" y="0"/>
-                      <a:ext cx="3509645" cy="3390900"/>
+                      <a:ext cx="3455035" cy="3350260"/>
                     </a:xfrm>
                     <a:prstGeom prst="rect">
                       <a:avLst/>
@@ -1615,7 +1744,23 @@
           <w:b/>
           <w:lang w:val="en-US" w:eastAsia="de-CH"/>
         </w:rPr>
-        <w:t>Up to 60</w:t>
+        <w:t xml:space="preserve">Up to </w:t>
+      </w:r>
+      <w:r>
+        <w:rPr>
+          <w:b/>
+          <w:highlight w:val="green"/>
+          <w:lang w:val="en-US" w:eastAsia="de-CH"/>
+        </w:rPr>
+        <w:t>8</w:t>
+      </w:r>
+      <w:r>
+        <w:rPr>
+          <w:b/>
+          <w:highlight w:val="green"/>
+          <w:lang w:val="en-US" w:eastAsia="de-CH"/>
+        </w:rPr>
+        <w:t>0</w:t>
       </w:r>
       <w:r>
         <w:rPr>
@@ -1691,7 +1836,14 @@
           <w:highlight w:val="green"/>
           <w:lang w:val="en-US" w:eastAsia="de-CH"/>
         </w:rPr>
-        <w:t>6 Folders (</w:t>
+        <w:t>8</w:t>
+      </w:r>
+      <w:r>
+        <w:rPr>
+          <w:highlight w:val="green"/>
+          <w:lang w:val="en-US" w:eastAsia="de-CH"/>
+        </w:rPr>
+        <w:t xml:space="preserve"> Folders (</w:t>
       </w:r>
       <w:r>
         <w:rPr>
@@ -1717,7 +1869,7 @@
           <w:highlight w:val="green"/>
           <w:lang w:val="en-US" w:eastAsia="de-CH"/>
         </w:rPr>
-        <w:t>F</w:t>
+        <w:t>H</w:t>
       </w:r>
       <w:r>
         <w:rPr>
@@ -2517,7 +2669,7 @@
         <w:rPr>
           <w:lang w:val="en-US" w:eastAsia="de-CH"/>
         </w:rPr>
-        <w:t>10</w:t>
+        <w:t>12</w:t>
       </w:r>
       <w:r>
         <w:rPr>
@@ -2598,101 +2750,776 @@
           <w:lang w:val="en-US" w:eastAsia="de-CH"/>
         </w:rPr>
       </w:pPr>
+      <w:bookmarkStart w:id="4" w:name="_Toc142322810"/>
       <w:bookmarkStart w:id="5" w:name="_Toc117207008"/>
-      <w:bookmarkStart w:id="6" w:name="_Toc117697042"/>
       <w:r>
         <w:rPr>
           <w:lang w:val="en-US" w:eastAsia="de-CH"/>
         </w:rPr>
         <w:lastRenderedPageBreak/>
-        <w:t>Distributed Contents:</w:t>
-      </w:r>
-      <w:bookmarkEnd w:id="5"/>
+        <w:t>6DOF Camera</w:t>
+      </w:r>
+      <w:r>
+        <w:rPr>
+          <w:lang w:val="en-US" w:eastAsia="de-CH"/>
+        </w:rPr>
+        <w:t xml:space="preserve"> </w:t>
+      </w:r>
+      <w:r>
+        <w:rPr>
+          <w:color w:val="FF0000"/>
+          <w:sz w:val="24"/>
+          <w:lang w:val="en-US" w:eastAsia="de-CH"/>
+        </w:rPr>
+        <w:t>(new V0.65)</w:t>
+      </w:r>
+      <w:bookmarkEnd w:id="4"/>
+    </w:p>
+    <w:p>
+      <w:pPr>
+        <w:rPr>
+          <w:lang w:val="en-US" w:eastAsia="de-CH"/>
+        </w:rPr>
+      </w:pPr>
+      <w:r>
+        <w:rPr>
+          <w:lang w:val="en-US" w:eastAsia="de-CH"/>
+        </w:rPr>
+        <w:t xml:space="preserve">This is </w:t>
+      </w:r>
+      <w:r>
+        <w:rPr>
+          <w:i/>
+          <w:lang w:val="en-US" w:eastAsia="de-CH"/>
+        </w:rPr>
+        <w:t>undocumented</w:t>
+      </w:r>
+      <w:r>
+        <w:rPr>
+          <w:lang w:val="en-US" w:eastAsia="de-CH"/>
+        </w:rPr>
+        <w:t xml:space="preserve"> in </w:t>
+      </w:r>
+      <w:r>
+        <w:rPr>
+          <w:lang w:val="en-US" w:eastAsia="de-CH"/>
+        </w:rPr>
+        <w:t xml:space="preserve">the </w:t>
+      </w:r>
+      <w:r>
+        <w:rPr>
+          <w:lang w:val="en-US" w:eastAsia="de-CH"/>
+        </w:rPr>
+        <w:t xml:space="preserve">MSFS </w:t>
+      </w:r>
+      <w:r>
+        <w:rPr>
+          <w:lang w:val="en-US" w:eastAsia="de-CH"/>
+        </w:rPr>
+        <w:t xml:space="preserve">SDK but </w:t>
+      </w:r>
+      <w:r>
+        <w:rPr>
+          <w:lang w:val="en-US" w:eastAsia="de-CH"/>
+        </w:rPr>
+        <w:t>works in SU12 …</w:t>
+      </w:r>
+    </w:p>
+    <w:p>
+      <w:pPr>
+        <w:rPr>
+          <w:lang w:val="en-US" w:eastAsia="de-CH"/>
+        </w:rPr>
+      </w:pPr>
+      <w:r>
+        <w:rPr>
+          <w:lang w:val="en-US" w:eastAsia="de-CH"/>
+        </w:rPr>
+        <w:t xml:space="preserve">The 6DOF Camera is a gimballed camera </w:t>
+      </w:r>
+      <w:r>
+        <w:rPr>
+          <w:u w:val="single"/>
+          <w:lang w:val="en-US" w:eastAsia="de-CH"/>
+        </w:rPr>
+        <w:t>firmly</w:t>
+      </w:r>
+      <w:r>
+        <w:rPr>
+          <w:lang w:val="en-US" w:eastAsia="de-CH"/>
+        </w:rPr>
+        <w:t xml:space="preserve"> </w:t>
+      </w:r>
+      <w:r>
+        <w:rPr>
+          <w:lang w:val="en-US" w:eastAsia="de-CH"/>
+        </w:rPr>
+        <w:t xml:space="preserve">attached </w:t>
+      </w:r>
+      <w:r>
+        <w:rPr>
+          <w:lang w:val="en-US" w:eastAsia="de-CH"/>
+        </w:rPr>
+        <w:t xml:space="preserve">to </w:t>
+      </w:r>
+      <w:r>
+        <w:rPr>
+          <w:lang w:val="en-US" w:eastAsia="de-CH"/>
+        </w:rPr>
+        <w:t xml:space="preserve">the aircraft at position 0/0/0 which is usually close to the pilot seat. </w:t>
+      </w:r>
+      <w:r>
+        <w:rPr>
+          <w:lang w:val="en-US" w:eastAsia="de-CH"/>
+        </w:rPr>
+        <w:br/>
+        <w:t>Note: the camera is really attached to the plane and will follow ALL movements of the aircraft, especially when on a runway it shakes quite a bit.</w:t>
+      </w:r>
+      <w:r>
+        <w:rPr>
+          <w:lang w:val="en-US" w:eastAsia="de-CH"/>
+        </w:rPr>
+        <w:t>.</w:t>
+      </w:r>
+      <w:r>
+        <w:rPr>
+          <w:lang w:val="en-US" w:eastAsia="de-CH"/>
+        </w:rPr>
+        <w:t>.</w:t>
+      </w:r>
+    </w:p>
+    <w:p>
+      <w:pPr>
+        <w:rPr>
+          <w:lang w:val="en-US" w:eastAsia="de-CH"/>
+        </w:rPr>
+      </w:pPr>
+      <w:r>
+        <w:rPr>
+          <w:lang w:val="en-US" w:eastAsia="de-CH"/>
+        </w:rPr>
+        <w:t xml:space="preserve">One can adjust the position of the camera relative to </w:t>
+      </w:r>
+      <w:r>
+        <w:rPr>
+          <w:lang w:val="en-US" w:eastAsia="de-CH"/>
+        </w:rPr>
+        <w:t>its</w:t>
+      </w:r>
+      <w:r>
+        <w:rPr>
+          <w:lang w:val="en-US" w:eastAsia="de-CH"/>
+        </w:rPr>
+        <w:t xml:space="preserve"> origin in X</w:t>
+      </w:r>
+      <w:proofErr w:type="gramStart"/>
+      <w:r>
+        <w:rPr>
+          <w:lang w:val="en-US" w:eastAsia="de-CH"/>
+        </w:rPr>
+        <w:t>,Y,Z</w:t>
+      </w:r>
+      <w:proofErr w:type="gramEnd"/>
+      <w:r>
+        <w:rPr>
+          <w:lang w:val="en-US" w:eastAsia="de-CH"/>
+        </w:rPr>
+        <w:t xml:space="preserve"> which is front, back; above, below</w:t>
+      </w:r>
+      <w:r>
+        <w:rPr>
+          <w:lang w:val="en-US" w:eastAsia="de-CH"/>
+        </w:rPr>
+        <w:t>;</w:t>
+      </w:r>
+      <w:r>
+        <w:rPr>
+          <w:lang w:val="en-US" w:eastAsia="de-CH"/>
+        </w:rPr>
+        <w:t xml:space="preserve"> and left,  right of that center point.</w:t>
+      </w:r>
+      <w:r>
+        <w:rPr>
+          <w:lang w:val="en-US" w:eastAsia="de-CH"/>
+        </w:rPr>
+        <w:br/>
+        <w:t>The gimbal, or view</w:t>
+      </w:r>
+      <w:r>
+        <w:rPr>
+          <w:lang w:val="en-US" w:eastAsia="de-CH"/>
+        </w:rPr>
+        <w:t>point</w:t>
+      </w:r>
+      <w:r>
+        <w:rPr>
+          <w:lang w:val="en-US" w:eastAsia="de-CH"/>
+        </w:rPr>
+        <w:t xml:space="preserve"> of the camera is controlled by heading</w:t>
+      </w:r>
+      <w:r>
+        <w:rPr>
+          <w:lang w:val="en-US" w:eastAsia="de-CH"/>
+        </w:rPr>
+        <w:t xml:space="preserve"> (left, right)</w:t>
+      </w:r>
+      <w:r>
+        <w:rPr>
+          <w:lang w:val="en-US" w:eastAsia="de-CH"/>
+        </w:rPr>
+        <w:t>, pitch</w:t>
+      </w:r>
+      <w:r>
+        <w:rPr>
+          <w:lang w:val="en-US" w:eastAsia="de-CH"/>
+        </w:rPr>
+        <w:t xml:space="preserve"> </w:t>
+      </w:r>
+      <w:r>
+        <w:rPr>
+          <w:lang w:val="en-US" w:eastAsia="de-CH"/>
+        </w:rPr>
+        <w:t>(up, down)</w:t>
+      </w:r>
+      <w:r>
+        <w:rPr>
+          <w:lang w:val="en-US" w:eastAsia="de-CH"/>
+        </w:rPr>
+        <w:t>,</w:t>
+      </w:r>
+      <w:r>
+        <w:rPr>
+          <w:lang w:val="en-US" w:eastAsia="de-CH"/>
+        </w:rPr>
+        <w:t xml:space="preserve"> and bank values.</w:t>
+      </w:r>
+    </w:p>
+    <w:p>
+      <w:pPr>
+        <w:rPr>
+          <w:lang w:val="en-US" w:eastAsia="de-CH"/>
+        </w:rPr>
+      </w:pPr>
+      <w:r>
+        <w:rPr>
+          <w:highlight w:val="green"/>
+          <w:lang w:val="en-US" w:eastAsia="de-CH"/>
+        </w:rPr>
+        <w:t>! 6DOF Camera Positions can be saved to Slots and recalled like other camera positions</w:t>
+      </w:r>
+      <w:r>
+        <w:rPr>
+          <w:highlight w:val="green"/>
+          <w:lang w:val="en-US" w:eastAsia="de-CH"/>
+        </w:rPr>
+        <w:t xml:space="preserve"> (see Starred Views)</w:t>
+      </w:r>
+      <w:r>
+        <w:rPr>
+          <w:highlight w:val="green"/>
+          <w:lang w:val="en-US" w:eastAsia="de-CH"/>
+        </w:rPr>
+        <w:t>.</w:t>
+      </w:r>
+      <w:r>
+        <w:rPr>
+          <w:lang w:val="en-US" w:eastAsia="de-CH"/>
+        </w:rPr>
+        <w:br/>
+        <w:t>For the 6DOF camera also the number values are saved and restored.</w:t>
+      </w:r>
+    </w:p>
+    <w:p>
+      <w:pPr>
+        <w:rPr>
+          <w:lang w:val="en-US" w:eastAsia="de-CH"/>
+        </w:rPr>
+      </w:pPr>
+      <w:r>
+        <w:rPr>
+          <w:noProof/>
+          <w:lang w:eastAsia="de-CH"/>
+        </w:rPr>
+        <w:drawing>
+          <wp:inline distT="0" distB="0" distL="0" distR="0" wp14:anchorId="7186052F" wp14:editId="70263E4F">
+            <wp:extent cx="4181475" cy="1438275"/>
+            <wp:effectExtent l="0" t="0" r="9525" b="9525"/>
+            <wp:docPr id="4" name="Grafik 4"/>
+            <wp:cNvGraphicFramePr>
+              <a:graphicFrameLocks xmlns:a="http://schemas.openxmlformats.org/drawingml/2006/main" noChangeAspect="1"/>
+            </wp:cNvGraphicFramePr>
+            <a:graphic xmlns:a="http://schemas.openxmlformats.org/drawingml/2006/main">
+              <a:graphicData uri="http://schemas.openxmlformats.org/drawingml/2006/picture">
+                <pic:pic xmlns:pic="http://schemas.openxmlformats.org/drawingml/2006/picture">
+                  <pic:nvPicPr>
+                    <pic:cNvPr id="1" name=""/>
+                    <pic:cNvPicPr/>
+                  </pic:nvPicPr>
+                  <pic:blipFill>
+                    <a:blip r:embed="rId14"/>
+                    <a:stretch>
+                      <a:fillRect/>
+                    </a:stretch>
+                  </pic:blipFill>
+                  <pic:spPr>
+                    <a:xfrm>
+                      <a:off x="0" y="0"/>
+                      <a:ext cx="4181475" cy="1438275"/>
+                    </a:xfrm>
+                    <a:prstGeom prst="rect">
+                      <a:avLst/>
+                    </a:prstGeom>
+                  </pic:spPr>
+                </pic:pic>
+              </a:graphicData>
+            </a:graphic>
+          </wp:inline>
+        </w:drawing>
+      </w:r>
+    </w:p>
+    <w:p>
+      <w:pPr>
+        <w:rPr>
+          <w:lang w:val="en-US" w:eastAsia="de-CH"/>
+        </w:rPr>
+      </w:pPr>
+      <w:r>
+        <w:rPr>
+          <w:lang w:val="en-US" w:eastAsia="de-CH"/>
+        </w:rPr>
+        <w:t>When selecting the 6DOF cam the button area is overlaid by the</w:t>
+      </w:r>
+      <w:r>
+        <w:rPr>
+          <w:lang w:val="en-US" w:eastAsia="de-CH"/>
+        </w:rPr>
+        <w:t xml:space="preserve"> numeric</w:t>
+      </w:r>
+      <w:r>
+        <w:rPr>
+          <w:lang w:val="en-US" w:eastAsia="de-CH"/>
+        </w:rPr>
+        <w:t xml:space="preserve"> controls shown above.</w:t>
+      </w:r>
+    </w:p>
+    <w:p>
+      <w:pPr>
+        <w:rPr>
+          <w:lang w:val="en-US" w:eastAsia="de-CH"/>
+        </w:rPr>
+      </w:pPr>
+      <w:r>
+        <w:rPr>
+          <w:lang w:val="en-US" w:eastAsia="de-CH"/>
+        </w:rPr>
+        <w:t xml:space="preserve">Using the numeric controls one can adjust the </w:t>
+      </w:r>
+      <w:r>
+        <w:rPr>
+          <w:b/>
+          <w:lang w:val="en-US" w:eastAsia="de-CH"/>
+        </w:rPr>
+        <w:t>position</w:t>
+      </w:r>
+      <w:r>
+        <w:rPr>
+          <w:lang w:val="en-US" w:eastAsia="de-CH"/>
+        </w:rPr>
+        <w:t xml:space="preserve"> and </w:t>
+      </w:r>
+      <w:r>
+        <w:rPr>
+          <w:b/>
+          <w:lang w:val="en-US" w:eastAsia="de-CH"/>
+        </w:rPr>
+        <w:t>view</w:t>
+      </w:r>
+      <w:r>
+        <w:rPr>
+          <w:b/>
+          <w:lang w:val="en-US" w:eastAsia="de-CH"/>
+        </w:rPr>
+        <w:t>point</w:t>
+      </w:r>
+      <w:r>
+        <w:rPr>
+          <w:lang w:val="en-US" w:eastAsia="de-CH"/>
+        </w:rPr>
+        <w:t xml:space="preserve"> </w:t>
+      </w:r>
+      <w:r>
+        <w:rPr>
+          <w:lang w:val="en-US" w:eastAsia="de-CH"/>
+        </w:rPr>
+        <w:t xml:space="preserve">(gimbal) </w:t>
+      </w:r>
+      <w:r>
+        <w:rPr>
+          <w:lang w:val="en-US" w:eastAsia="de-CH"/>
+        </w:rPr>
+        <w:t>of the camera.</w:t>
+      </w:r>
+    </w:p>
+    <w:p>
+      <w:pPr>
+        <w:pStyle w:val="Listenabsatz"/>
+        <w:numPr>
+          <w:ilvl w:val="0"/>
+          <w:numId w:val="28"/>
+        </w:numPr>
+        <w:rPr>
+          <w:lang w:val="en-US" w:eastAsia="de-CH"/>
+        </w:rPr>
+      </w:pPr>
+      <w:r>
+        <w:rPr>
+          <w:lang w:val="en-US" w:eastAsia="de-CH"/>
+        </w:rPr>
+        <w:t>On the left side is the cam position (the circle is up, down movement)</w:t>
+      </w:r>
+    </w:p>
+    <w:p>
+      <w:pPr>
+        <w:pStyle w:val="Listenabsatz"/>
+        <w:numPr>
+          <w:ilvl w:val="0"/>
+          <w:numId w:val="28"/>
+        </w:numPr>
+        <w:rPr>
+          <w:lang w:val="en-US" w:eastAsia="de-CH"/>
+        </w:rPr>
+      </w:pPr>
+      <w:r>
+        <w:rPr>
+          <w:lang w:val="en-US" w:eastAsia="de-CH"/>
+        </w:rPr>
+        <w:t>On the right side the viewpoint (gimbal)</w:t>
+      </w:r>
+    </w:p>
+    <w:p>
+      <w:pPr>
+        <w:pStyle w:val="Listenabsatz"/>
+        <w:numPr>
+          <w:ilvl w:val="0"/>
+          <w:numId w:val="28"/>
+        </w:numPr>
+        <w:rPr>
+          <w:lang w:val="en-US" w:eastAsia="de-CH"/>
+        </w:rPr>
+      </w:pPr>
+      <w:r>
+        <w:rPr>
+          <w:lang w:val="en-US" w:eastAsia="de-CH"/>
+        </w:rPr>
+        <w:t xml:space="preserve">Checking </w:t>
+      </w:r>
+      <w:r>
+        <w:rPr>
+          <w:b/>
+          <w:lang w:val="en-US" w:eastAsia="de-CH"/>
+        </w:rPr>
+        <w:t>LOCK</w:t>
+      </w:r>
+      <w:r>
+        <w:rPr>
+          <w:lang w:val="en-US" w:eastAsia="de-CH"/>
+        </w:rPr>
+        <w:t xml:space="preserve"> will maintain the viewpoint </w:t>
+      </w:r>
+      <w:r>
+        <w:rPr>
+          <w:lang w:val="en-US" w:eastAsia="de-CH"/>
+        </w:rPr>
+        <w:t>towards</w:t>
+      </w:r>
+      <w:r>
+        <w:rPr>
+          <w:lang w:val="en-US" w:eastAsia="de-CH"/>
+        </w:rPr>
+        <w:t xml:space="preserve"> the aircraft while moving </w:t>
+      </w:r>
+      <w:r>
+        <w:rPr>
+          <w:lang w:val="en-US" w:eastAsia="de-CH"/>
+        </w:rPr>
+        <w:t>the camera</w:t>
+      </w:r>
+      <w:r>
+        <w:rPr>
+          <w:lang w:val="en-US" w:eastAsia="de-CH"/>
+        </w:rPr>
+        <w:t xml:space="preserve"> position</w:t>
+      </w:r>
+    </w:p>
+    <w:p>
+      <w:pPr>
+        <w:pStyle w:val="Listenabsatz"/>
+        <w:numPr>
+          <w:ilvl w:val="0"/>
+          <w:numId w:val="28"/>
+        </w:numPr>
+        <w:rPr>
+          <w:lang w:val="en-US" w:eastAsia="de-CH"/>
+        </w:rPr>
+      </w:pPr>
+      <w:r>
+        <w:rPr>
+          <w:lang w:val="en-US" w:eastAsia="de-CH"/>
+        </w:rPr>
+        <w:t>The button to the right will set a ‘look down’ viewpoint either left or right</w:t>
+      </w:r>
+      <w:r>
+        <w:rPr>
+          <w:lang w:val="en-US" w:eastAsia="de-CH"/>
+        </w:rPr>
+        <w:t xml:space="preserve"> down</w:t>
+      </w:r>
+    </w:p>
+    <w:p>
+      <w:pPr>
+        <w:rPr>
+          <w:lang w:val="en-US" w:eastAsia="de-CH"/>
+        </w:rPr>
+      </w:pPr>
+      <w:r>
+        <w:rPr>
+          <w:lang w:val="en-US" w:eastAsia="de-CH"/>
+        </w:rPr>
+        <w:t>Numeric controls can be clicked, click</w:t>
+      </w:r>
+      <w:r>
+        <w:rPr>
+          <w:lang w:val="en-US" w:eastAsia="de-CH"/>
+        </w:rPr>
+        <w:t>ed</w:t>
+      </w:r>
+      <w:r>
+        <w:rPr>
+          <w:lang w:val="en-US" w:eastAsia="de-CH"/>
+        </w:rPr>
+        <w:t xml:space="preserve"> and h</w:t>
+      </w:r>
+      <w:r>
+        <w:rPr>
+          <w:lang w:val="en-US" w:eastAsia="de-CH"/>
+        </w:rPr>
+        <w:t>el</w:t>
+      </w:r>
+      <w:r>
+        <w:rPr>
+          <w:lang w:val="en-US" w:eastAsia="de-CH"/>
+        </w:rPr>
+        <w:t>d, or accept a number entry</w:t>
+      </w:r>
+      <w:r>
+        <w:rPr>
+          <w:lang w:val="en-US" w:eastAsia="de-CH"/>
+        </w:rPr>
+        <w:t>.</w:t>
+      </w:r>
+      <w:r>
+        <w:rPr>
+          <w:lang w:val="en-US" w:eastAsia="de-CH"/>
+        </w:rPr>
+        <w:br/>
+        <w:t xml:space="preserve">The value range is </w:t>
+      </w:r>
+      <w:r>
+        <w:rPr>
+          <w:lang w:val="en-US" w:eastAsia="de-CH"/>
+        </w:rPr>
+        <w:t>+</w:t>
+      </w:r>
+      <w:r>
+        <w:rPr>
+          <w:lang w:val="en-US" w:eastAsia="de-CH"/>
+        </w:rPr>
+        <w:t>-500</w:t>
+      </w:r>
+      <w:r>
+        <w:rPr>
+          <w:lang w:val="en-US" w:eastAsia="de-CH"/>
+        </w:rPr>
+        <w:t>.0</w:t>
+      </w:r>
+      <w:r>
+        <w:rPr>
+          <w:lang w:val="en-US" w:eastAsia="de-CH"/>
+        </w:rPr>
+        <w:t xml:space="preserve"> </w:t>
+      </w:r>
+      <w:r>
+        <w:rPr>
+          <w:lang w:val="en-US" w:eastAsia="de-CH"/>
+        </w:rPr>
+        <w:t>for the position</w:t>
+      </w:r>
+      <w:r>
+        <w:rPr>
+          <w:lang w:val="en-US" w:eastAsia="de-CH"/>
+        </w:rPr>
+        <w:t xml:space="preserve"> which is an increment of about 10cm (4 inch) and </w:t>
+      </w:r>
+      <w:r>
+        <w:rPr>
+          <w:lang w:val="en-US" w:eastAsia="de-CH"/>
+        </w:rPr>
+        <w:t>+-180</w:t>
+      </w:r>
+      <w:r>
+        <w:rPr>
+          <w:lang w:val="en-US" w:eastAsia="de-CH"/>
+        </w:rPr>
+        <w:t>.0</w:t>
+      </w:r>
+      <w:r>
+        <w:rPr>
+          <w:lang w:val="en-US" w:eastAsia="de-CH"/>
+        </w:rPr>
+        <w:t>° for the viewpoint</w:t>
+      </w:r>
+      <w:r>
+        <w:rPr>
+          <w:lang w:val="en-US" w:eastAsia="de-CH"/>
+        </w:rPr>
+        <w:t xml:space="preserve">. </w:t>
+      </w:r>
+      <w:bookmarkStart w:id="6" w:name="_GoBack"/>
       <w:bookmarkEnd w:id="6"/>
     </w:p>
     <w:p>
       <w:pPr>
         <w:rPr>
-          <w:lang w:val="en-US" w:eastAsia="de-CH"/>
-        </w:rPr>
-      </w:pPr>
-      <w:r>
-        <w:rPr>
-          <w:lang w:val="en-US" w:eastAsia="de-CH"/>
-        </w:rPr>
-        <w:t xml:space="preserve">My </w:t>
-      </w:r>
-      <w:proofErr w:type="spellStart"/>
-      <w:r>
-        <w:rPr>
-          <w:lang w:val="en-US" w:eastAsia="de-CH"/>
-        </w:rPr>
-        <w:t>FlightSim</w:t>
-      </w:r>
-      <w:proofErr w:type="spellEnd"/>
-      <w:r>
-        <w:rPr>
-          <w:lang w:val="en-US" w:eastAsia="de-CH"/>
-        </w:rPr>
-        <w:t xml:space="preserve"> Libraries (included in the release package)</w:t>
+          <w:i/>
+          <w:lang w:val="en-US" w:eastAsia="de-CH"/>
+        </w:rPr>
+      </w:pPr>
+      <w:r>
+        <w:rPr>
+          <w:i/>
+          <w:lang w:val="en-US" w:eastAsia="de-CH"/>
+        </w:rPr>
+        <w:t>Note: the MSFS Camera Dialog show does not support this mode but you still can revert to any other cam view if you wish (need) to do so.</w:t>
       </w:r>
     </w:p>
     <w:p>
       <w:pPr>
-        <w:rPr>
-          <w:lang w:val="en-US" w:eastAsia="de-CH"/>
-        </w:rPr>
-      </w:pPr>
-      <w:r>
-        <w:rPr>
-          <w:highlight w:val="green"/>
-          <w:lang w:val="en-US" w:eastAsia="de-CH"/>
-        </w:rPr>
-        <w:t>SEE README.TXT FOR THE LIST</w:t>
-      </w:r>
-    </w:p>
-    <w:p>
-      <w:pPr>
         <w:pStyle w:val="berschrift1"/>
         <w:rPr>
-          <w:lang w:val="en-US"/>
-        </w:rPr>
-      </w:pPr>
-    </w:p>
-    <w:p>
-      <w:pPr>
-        <w:pStyle w:val="berschrift1"/>
-        <w:rPr>
-          <w:lang w:val="en-US"/>
-        </w:rPr>
-      </w:pPr>
-      <w:bookmarkStart w:id="7" w:name="_Toc117697043"/>
-      <w:r>
-        <w:rPr>
-          <w:lang w:val="en-US"/>
-        </w:rPr>
-        <w:t>Appendix:</w:t>
-      </w:r>
+          <w:lang w:val="en-US" w:eastAsia="de-CH"/>
+        </w:rPr>
+      </w:pPr>
+      <w:bookmarkStart w:id="7" w:name="_Toc142322811"/>
+      <w:r>
+        <w:rPr>
+          <w:lang w:val="en-US" w:eastAsia="de-CH"/>
+        </w:rPr>
+        <w:t>Distributed Contents:</w:t>
+      </w:r>
+      <w:bookmarkEnd w:id="5"/>
       <w:bookmarkEnd w:id="7"/>
     </w:p>
     <w:p>
       <w:pPr>
-        <w:pStyle w:val="berschrift2"/>
+        <w:rPr>
+          <w:lang w:val="en-US" w:eastAsia="de-CH"/>
+        </w:rPr>
+      </w:pPr>
+      <w:r>
+        <w:rPr>
+          <w:lang w:val="en-US" w:eastAsia="de-CH"/>
+        </w:rPr>
+        <w:t xml:space="preserve">My </w:t>
+      </w:r>
+      <w:proofErr w:type="spellStart"/>
+      <w:r>
+        <w:rPr>
+          <w:lang w:val="en-US" w:eastAsia="de-CH"/>
+        </w:rPr>
+        <w:t>FlightSim</w:t>
+      </w:r>
+      <w:proofErr w:type="spellEnd"/>
+      <w:r>
+        <w:rPr>
+          <w:lang w:val="en-US" w:eastAsia="de-CH"/>
+        </w:rPr>
+        <w:t xml:space="preserve"> Libraries (included in the release package)</w:t>
+      </w:r>
+    </w:p>
+    <w:p>
+      <w:pPr>
+        <w:rPr>
+          <w:lang w:val="en-US" w:eastAsia="de-CH"/>
+        </w:rPr>
+      </w:pPr>
+      <w:r>
+        <w:rPr>
+          <w:highlight w:val="green"/>
+          <w:lang w:val="en-US" w:eastAsia="de-CH"/>
+        </w:rPr>
+        <w:t>SEE README.TXT FOR THE LIST</w:t>
+      </w:r>
+    </w:p>
+    <w:p>
+      <w:pPr>
+        <w:pStyle w:val="berschrift1"/>
         <w:rPr>
           <w:lang w:val="en-US"/>
         </w:rPr>
       </w:pPr>
-      <w:bookmarkStart w:id="8" w:name="_Toc117697044"/>
-      <w:r>
-        <w:rPr>
+    </w:p>
+    <w:p>
+      <w:pPr>
+        <w:rPr>
+          <w:rFonts w:asciiTheme="majorHAnsi" w:eastAsiaTheme="majorEastAsia" w:hAnsiTheme="majorHAnsi" w:cstheme="majorBidi"/>
+          <w:color w:val="2E74B5" w:themeColor="accent1" w:themeShade="BF"/>
+          <w:sz w:val="32"/>
+          <w:szCs w:val="32"/>
           <w:lang w:val="en-US"/>
         </w:rPr>
-        <w:t>Issue Reporting:</w:t>
+      </w:pPr>
+      <w:r>
+        <w:rPr>
+          <w:lang w:val="en-US"/>
+        </w:rPr>
+        <w:br w:type="page"/>
+      </w:r>
+    </w:p>
+    <w:p>
+      <w:pPr>
+        <w:pStyle w:val="berschrift1"/>
+        <w:rPr>
+          <w:lang w:val="en-US"/>
+        </w:rPr>
+      </w:pPr>
+      <w:bookmarkStart w:id="8" w:name="_Toc142322812"/>
+      <w:r>
+        <w:rPr>
+          <w:lang w:val="en-US"/>
+        </w:rPr>
+        <w:lastRenderedPageBreak/>
+        <w:t>Appendix:</w:t>
       </w:r>
       <w:bookmarkEnd w:id="8"/>
     </w:p>
     <w:p>
       <w:pPr>
+        <w:pStyle w:val="berschrift2"/>
+        <w:rPr>
+          <w:lang w:val="en-US"/>
+        </w:rPr>
+      </w:pPr>
+      <w:bookmarkStart w:id="9" w:name="_Toc142322813"/>
+      <w:r>
+        <w:rPr>
+          <w:lang w:val="en-US"/>
+        </w:rPr>
+        <w:t>Issue Reporting:</w:t>
+      </w:r>
+      <w:bookmarkEnd w:id="9"/>
+    </w:p>
+    <w:p>
+      <w:pPr>
         <w:rPr>
           <w:lang w:val="en-US"/>
         </w:rPr>
@@ -2942,7 +3769,7 @@
           <w:lang w:val="en-US"/>
         </w:rPr>
       </w:pPr>
-      <w:hyperlink r:id="rId14" w:history="1">
+      <w:hyperlink r:id="rId15" w:history="1">
         <w:r>
           <w:rPr>
             <w:rStyle w:val="Hyperlink"/>
@@ -2958,7 +3785,7 @@
           <w:lang w:val="en-US"/>
         </w:rPr>
       </w:pPr>
-      <w:hyperlink r:id="rId15" w:history="1">
+      <w:hyperlink r:id="rId16" w:history="1">
         <w:r>
           <w:rPr>
             <w:rStyle w:val="Hyperlink"/>
@@ -2990,7 +3817,7 @@
       </w:pPr>
     </w:p>
     <w:sectPr>
-      <w:footerReference w:type="default" r:id="rId16"/>
+      <w:footerReference w:type="default" r:id="rId17"/>
       <w:pgSz w:w="11906" w:h="16838"/>
       <w:pgMar w:top="567" w:right="707" w:bottom="567" w:left="993" w:header="708" w:footer="3" w:gutter="0"/>
       <w:cols w:space="708"/>
@@ -3059,7 +3886,7 @@
             <w:noProof/>
             <w:lang w:val="de-DE"/>
           </w:rPr>
-          <w:t>4</w:t>
+          <w:t>5</w:t>
         </w:r>
         <w:r>
           <w:fldChar w:fldCharType="end"/>
@@ -6054,6 +6881,119 @@
     </w:lvl>
   </w:abstractNum>
   <w:abstractNum w:abstractNumId="22" w15:restartNumberingAfterBreak="0">
+    <w:nsid w:val="61BD5071"/>
+    <w:multiLevelType w:val="hybridMultilevel"/>
+    <w:tmpl w:val="8C620418"/>
+    <w:lvl w:ilvl="0" w:tplc="08070001">
+      <w:start w:val="1"/>
+      <w:numFmt w:val="bullet"/>
+      <w:lvlText w:val=""/>
+      <w:lvlJc w:val="left"/>
+      <w:pPr>
+        <w:ind w:left="720" w:hanging="360"/>
+      </w:pPr>
+      <w:rPr>
+        <w:rFonts w:ascii="Symbol" w:hAnsi="Symbol" w:hint="default"/>
+      </w:rPr>
+    </w:lvl>
+    <w:lvl w:ilvl="1" w:tplc="08070003" w:tentative="1">
+      <w:start w:val="1"/>
+      <w:numFmt w:val="bullet"/>
+      <w:lvlText w:val="o"/>
+      <w:lvlJc w:val="left"/>
+      <w:pPr>
+        <w:ind w:left="1440" w:hanging="360"/>
+      </w:pPr>
+      <w:rPr>
+        <w:rFonts w:ascii="Courier New" w:hAnsi="Courier New" w:cs="Courier New" w:hint="default"/>
+      </w:rPr>
+    </w:lvl>
+    <w:lvl w:ilvl="2" w:tplc="08070005" w:tentative="1">
+      <w:start w:val="1"/>
+      <w:numFmt w:val="bullet"/>
+      <w:lvlText w:val=""/>
+      <w:lvlJc w:val="left"/>
+      <w:pPr>
+        <w:ind w:left="2160" w:hanging="360"/>
+      </w:pPr>
+      <w:rPr>
+        <w:rFonts w:ascii="Wingdings" w:hAnsi="Wingdings" w:hint="default"/>
+      </w:rPr>
+    </w:lvl>
+    <w:lvl w:ilvl="3" w:tplc="08070001" w:tentative="1">
+      <w:start w:val="1"/>
+      <w:numFmt w:val="bullet"/>
+      <w:lvlText w:val=""/>
+      <w:lvlJc w:val="left"/>
+      <w:pPr>
+        <w:ind w:left="2880" w:hanging="360"/>
+      </w:pPr>
+      <w:rPr>
+        <w:rFonts w:ascii="Symbol" w:hAnsi="Symbol" w:hint="default"/>
+      </w:rPr>
+    </w:lvl>
+    <w:lvl w:ilvl="4" w:tplc="08070003" w:tentative="1">
+      <w:start w:val="1"/>
+      <w:numFmt w:val="bullet"/>
+      <w:lvlText w:val="o"/>
+      <w:lvlJc w:val="left"/>
+      <w:pPr>
+        <w:ind w:left="3600" w:hanging="360"/>
+      </w:pPr>
+      <w:rPr>
+        <w:rFonts w:ascii="Courier New" w:hAnsi="Courier New" w:cs="Courier New" w:hint="default"/>
+      </w:rPr>
+    </w:lvl>
+    <w:lvl w:ilvl="5" w:tplc="08070005" w:tentative="1">
+      <w:start w:val="1"/>
+      <w:numFmt w:val="bullet"/>
+      <w:lvlText w:val=""/>
+      <w:lvlJc w:val="left"/>
+      <w:pPr>
+        <w:ind w:left="4320" w:hanging="360"/>
+      </w:pPr>
+      <w:rPr>
+        <w:rFonts w:ascii="Wingdings" w:hAnsi="Wingdings" w:hint="default"/>
+      </w:rPr>
+    </w:lvl>
+    <w:lvl w:ilvl="6" w:tplc="08070001" w:tentative="1">
+      <w:start w:val="1"/>
+      <w:numFmt w:val="bullet"/>
+      <w:lvlText w:val=""/>
+      <w:lvlJc w:val="left"/>
+      <w:pPr>
+        <w:ind w:left="5040" w:hanging="360"/>
+      </w:pPr>
+      <w:rPr>
+        <w:rFonts w:ascii="Symbol" w:hAnsi="Symbol" w:hint="default"/>
+      </w:rPr>
+    </w:lvl>
+    <w:lvl w:ilvl="7" w:tplc="08070003" w:tentative="1">
+      <w:start w:val="1"/>
+      <w:numFmt w:val="bullet"/>
+      <w:lvlText w:val="o"/>
+      <w:lvlJc w:val="left"/>
+      <w:pPr>
+        <w:ind w:left="5760" w:hanging="360"/>
+      </w:pPr>
+      <w:rPr>
+        <w:rFonts w:ascii="Courier New" w:hAnsi="Courier New" w:cs="Courier New" w:hint="default"/>
+      </w:rPr>
+    </w:lvl>
+    <w:lvl w:ilvl="8" w:tplc="08070005" w:tentative="1">
+      <w:start w:val="1"/>
+      <w:numFmt w:val="bullet"/>
+      <w:lvlText w:val=""/>
+      <w:lvlJc w:val="left"/>
+      <w:pPr>
+        <w:ind w:left="6480" w:hanging="360"/>
+      </w:pPr>
+      <w:rPr>
+        <w:rFonts w:ascii="Wingdings" w:hAnsi="Wingdings" w:hint="default"/>
+      </w:rPr>
+    </w:lvl>
+  </w:abstractNum>
+  <w:abstractNum w:abstractNumId="23" w15:restartNumberingAfterBreak="0">
     <w:nsid w:val="6B6E18E1"/>
     <w:multiLevelType w:val="hybridMultilevel"/>
     <w:tmpl w:val="3EB64B60"/>
@@ -6166,7 +7106,7 @@
       </w:rPr>
     </w:lvl>
   </w:abstractNum>
-  <w:abstractNum w:abstractNumId="23" w15:restartNumberingAfterBreak="0">
+  <w:abstractNum w:abstractNumId="24" w15:restartNumberingAfterBreak="0">
     <w:nsid w:val="75C31340"/>
     <w:multiLevelType w:val="hybridMultilevel"/>
     <w:tmpl w:val="81CE3496"/>
@@ -6278,7 +7218,7 @@
       </w:rPr>
     </w:lvl>
   </w:abstractNum>
-  <w:abstractNum w:abstractNumId="24" w15:restartNumberingAfterBreak="0">
+  <w:abstractNum w:abstractNumId="25" w15:restartNumberingAfterBreak="0">
     <w:nsid w:val="75D95F50"/>
     <w:multiLevelType w:val="hybridMultilevel"/>
     <w:tmpl w:val="B8448824"/>
@@ -6391,7 +7331,7 @@
       </w:rPr>
     </w:lvl>
   </w:abstractNum>
-  <w:abstractNum w:abstractNumId="25" w15:restartNumberingAfterBreak="0">
+  <w:abstractNum w:abstractNumId="26" w15:restartNumberingAfterBreak="0">
     <w:nsid w:val="7BAE2763"/>
     <w:multiLevelType w:val="multilevel"/>
     <w:tmpl w:val="88FCB62C"/>
@@ -6540,7 +7480,7 @@
       </w:rPr>
     </w:lvl>
   </w:abstractNum>
-  <w:abstractNum w:abstractNumId="26" w15:restartNumberingAfterBreak="0">
+  <w:abstractNum w:abstractNumId="27" w15:restartNumberingAfterBreak="0">
     <w:nsid w:val="7D6E3D10"/>
     <w:multiLevelType w:val="hybridMultilevel"/>
     <w:tmpl w:val="A9D02DE8"/>
@@ -6672,7 +7612,7 @@
     <w:abstractNumId w:val="18"/>
   </w:num>
   <w:num w:numId="7">
-    <w:abstractNumId w:val="25"/>
+    <w:abstractNumId w:val="26"/>
   </w:num>
   <w:num w:numId="8">
     <w:abstractNumId w:val="11"/>
@@ -6699,10 +7639,10 @@
     <w:abstractNumId w:val="9"/>
   </w:num>
   <w:num w:numId="16">
-    <w:abstractNumId w:val="23"/>
+    <w:abstractNumId w:val="24"/>
   </w:num>
   <w:num w:numId="17">
-    <w:abstractNumId w:val="24"/>
+    <w:abstractNumId w:val="25"/>
   </w:num>
   <w:num w:numId="18">
     <w:abstractNumId w:val="6"/>
@@ -6720,7 +7660,7 @@
     <w:abstractNumId w:val="0"/>
   </w:num>
   <w:num w:numId="23">
-    <w:abstractNumId w:val="22"/>
+    <w:abstractNumId w:val="23"/>
   </w:num>
   <w:num w:numId="24">
     <w:abstractNumId w:val="17"/>
@@ -6729,10 +7669,13 @@
     <w:abstractNumId w:val="13"/>
   </w:num>
   <w:num w:numId="26">
-    <w:abstractNumId w:val="26"/>
+    <w:abstractNumId w:val="27"/>
   </w:num>
   <w:num w:numId="27">
     <w:abstractNumId w:val="16"/>
+  </w:num>
+  <w:num w:numId="28">
+    <w:abstractNumId w:val="22"/>
   </w:num>
 </w:numbering>
 </file>
@@ -8174,7 +9117,7 @@
 </file>
 
 <file path=customXml/itemProps1.xml><?xml version="1.0" encoding="utf-8"?>
-<ds:datastoreItem xmlns:ds="http://schemas.openxmlformats.org/officeDocument/2006/customXml" ds:itemID="{EEA04701-2C35-434D-B9C8-808FA2EB6553}">
+<ds:datastoreItem xmlns:ds="http://schemas.openxmlformats.org/officeDocument/2006/customXml" ds:itemID="{B4463507-5647-43B1-9A2E-D5A94D5B7E34}">
   <ds:schemaRefs>
     <ds:schemaRef ds:uri="http://schemas.openxmlformats.org/officeDocument/2006/bibliography"/>
   </ds:schemaRefs>

</xml_diff>

<commit_message>
V 0.65-B66 Doc Updated
</commit_message>
<xml_diff>
--- a/doc/MSFS_CamControl-QuickGuide.docx
+++ b/doc/MSFS_CamControl-QuickGuide.docx
@@ -66,8 +66,10 @@
           <w:rFonts w:eastAsia="Times New Roman"/>
           <w:lang w:val="en-US" w:eastAsia="de-CH"/>
         </w:rPr>
-        <w:t>5</w:t>
-      </w:r>
+        <w:t>6</w:t>
+      </w:r>
+      <w:bookmarkStart w:id="0" w:name="_GoBack"/>
+      <w:bookmarkEnd w:id="0"/>
     </w:p>
     <w:p>
       <w:pPr>
@@ -126,7 +128,7 @@
           <w:lang w:val="en-US" w:eastAsia="de-CH"/>
         </w:rPr>
       </w:pPr>
-      <w:bookmarkStart w:id="0" w:name="_Toc142322806"/>
+      <w:bookmarkStart w:id="1" w:name="_Toc142322806"/>
       <w:r>
         <w:rPr>
           <w:rFonts w:eastAsia="Times New Roman"/>
@@ -134,7 +136,7 @@
         </w:rPr>
         <w:t>Control the Sim Camera from an independent App</w:t>
       </w:r>
-      <w:bookmarkEnd w:id="0"/>
+      <w:bookmarkEnd w:id="1"/>
     </w:p>
     <w:p>
       <w:pPr>
@@ -891,7 +893,7 @@
           <w:lang w:val="en-US" w:eastAsia="de-CH"/>
         </w:rPr>
       </w:pPr>
-      <w:bookmarkStart w:id="1" w:name="_Toc142322807"/>
+      <w:bookmarkStart w:id="2" w:name="_Toc142322807"/>
       <w:r>
         <w:rPr>
           <w:rFonts w:eastAsia="Times New Roman"/>
@@ -906,7 +908,7 @@
         </w:rPr>
         <w:t xml:space="preserve"> of the Standalone App</w:t>
       </w:r>
-      <w:bookmarkEnd w:id="1"/>
+      <w:bookmarkEnd w:id="2"/>
     </w:p>
     <w:p>
       <w:pPr>
@@ -1071,14 +1073,14 @@
           <w:lang w:val="en-US" w:eastAsia="de-CH"/>
         </w:rPr>
       </w:pPr>
-      <w:bookmarkStart w:id="2" w:name="_Toc142322808"/>
+      <w:bookmarkStart w:id="3" w:name="_Toc142322808"/>
       <w:r>
         <w:rPr>
           <w:lang w:val="en-US" w:eastAsia="de-CH"/>
         </w:rPr>
         <w:t>Limitations</w:t>
       </w:r>
-      <w:bookmarkEnd w:id="2"/>
+      <w:bookmarkEnd w:id="3"/>
     </w:p>
     <w:p>
       <w:pPr>
@@ -1150,7 +1152,7 @@
           <w:lang w:val="en-US" w:eastAsia="de-CH"/>
         </w:rPr>
       </w:pPr>
-      <w:bookmarkStart w:id="3" w:name="_Toc142322809"/>
+      <w:bookmarkStart w:id="4" w:name="_Toc142322809"/>
       <w:r>
         <w:rPr>
           <w:rFonts w:eastAsia="Times New Roman"/>
@@ -1159,7 +1161,7 @@
         <w:lastRenderedPageBreak/>
         <w:t>Camera Management Console</w:t>
       </w:r>
-      <w:bookmarkEnd w:id="3"/>
+      <w:bookmarkEnd w:id="4"/>
     </w:p>
     <w:p>
       <w:pPr>
@@ -2750,8 +2752,8 @@
           <w:lang w:val="en-US" w:eastAsia="de-CH"/>
         </w:rPr>
       </w:pPr>
-      <w:bookmarkStart w:id="4" w:name="_Toc142322810"/>
-      <w:bookmarkStart w:id="5" w:name="_Toc117207008"/>
+      <w:bookmarkStart w:id="5" w:name="_Toc142322810"/>
+      <w:bookmarkStart w:id="6" w:name="_Toc117207008"/>
       <w:r>
         <w:rPr>
           <w:lang w:val="en-US" w:eastAsia="de-CH"/>
@@ -2773,7 +2775,7 @@
         </w:rPr>
         <w:t>(new V0.65)</w:t>
       </w:r>
-      <w:bookmarkEnd w:id="4"/>
+      <w:bookmarkEnd w:id="5"/>
     </w:p>
     <w:p>
       <w:pPr>
@@ -3384,8 +3386,6 @@
         </w:rPr>
         <w:t xml:space="preserve">. </w:t>
       </w:r>
-      <w:bookmarkStart w:id="6" w:name="_GoBack"/>
-      <w:bookmarkEnd w:id="6"/>
     </w:p>
     <w:p>
       <w:pPr>
@@ -3416,7 +3416,7 @@
         </w:rPr>
         <w:t>Distributed Contents:</w:t>
       </w:r>
-      <w:bookmarkEnd w:id="5"/>
+      <w:bookmarkEnd w:id="6"/>
       <w:bookmarkEnd w:id="7"/>
     </w:p>
     <w:p>
@@ -9117,7 +9117,7 @@
 </file>
 
 <file path=customXml/itemProps1.xml><?xml version="1.0" encoding="utf-8"?>
-<ds:datastoreItem xmlns:ds="http://schemas.openxmlformats.org/officeDocument/2006/customXml" ds:itemID="{B4463507-5647-43B1-9A2E-D5A94D5B7E34}">
+<ds:datastoreItem xmlns:ds="http://schemas.openxmlformats.org/officeDocument/2006/customXml" ds:itemID="{1083F670-9190-4646-B6E0-051918750F62}">
   <ds:schemaRefs>
     <ds:schemaRef ds:uri="http://schemas.openxmlformats.org/officeDocument/2006/bibliography"/>
   </ds:schemaRefs>

</xml_diff>

<commit_message>
Add Collective Handle Position V0.72 testing now
</commit_message>
<xml_diff>
--- a/doc/MSFS_CamControl-QuickGuide.docx
+++ b/doc/MSFS_CamControl-QuickGuide.docx
@@ -10,96 +10,134 @@
           <w:lang w:val="en-US" w:eastAsia="de-CH"/>
         </w:rPr>
       </w:pPr>
-      <w:bookmarkStart w:id="0" w:name="_GoBack"/>
+      <w:r>
+        <w:rPr>
+          <w:rFonts w:eastAsia="Times New Roman"/>
+          <w:lang w:val="en-US" w:eastAsia="de-CH"/>
+        </w:rPr>
+        <w:t xml:space="preserve">MSFS </w:t>
+      </w:r>
+      <w:proofErr w:type="spellStart"/>
+      <w:r>
+        <w:rPr>
+          <w:rFonts w:eastAsia="Times New Roman"/>
+          <w:lang w:val="en-US" w:eastAsia="de-CH"/>
+        </w:rPr>
+        <w:t>CamControl</w:t>
+      </w:r>
+      <w:proofErr w:type="spellEnd"/>
+      <w:r>
+        <w:rPr>
+          <w:rFonts w:eastAsia="Times New Roman"/>
+          <w:lang w:val="en-US" w:eastAsia="de-CH"/>
+        </w:rPr>
+        <w:t xml:space="preserve"> V 0.</w:t>
+      </w:r>
+      <w:r>
+        <w:rPr>
+          <w:rFonts w:eastAsia="Times New Roman"/>
+          <w:lang w:val="en-US" w:eastAsia="de-CH"/>
+        </w:rPr>
+        <w:t>7</w:t>
+      </w:r>
+      <w:r>
+        <w:rPr>
+          <w:rFonts w:eastAsia="Times New Roman"/>
+          <w:lang w:val="en-US" w:eastAsia="de-CH"/>
+        </w:rPr>
+        <w:t>2</w:t>
+      </w:r>
+      <w:r>
+        <w:rPr>
+          <w:rFonts w:eastAsia="Times New Roman"/>
+          <w:lang w:val="en-US" w:eastAsia="de-CH"/>
+        </w:rPr>
+        <w:t>.0.</w:t>
+      </w:r>
+      <w:r>
+        <w:rPr>
+          <w:rFonts w:eastAsia="Times New Roman"/>
+          <w:lang w:val="en-US" w:eastAsia="de-CH"/>
+        </w:rPr>
+        <w:t>7</w:t>
+      </w:r>
+      <w:r>
+        <w:rPr>
+          <w:rFonts w:eastAsia="Times New Roman"/>
+          <w:lang w:val="en-US" w:eastAsia="de-CH"/>
+        </w:rPr>
+        <w:t>2</w:t>
+      </w:r>
+    </w:p>
+    <w:p>
+      <w:pPr>
+        <w:rPr>
+          <w:lang w:val="en-US" w:eastAsia="de-CH"/>
+        </w:rPr>
+      </w:pPr>
+      <w:r>
+        <w:rPr>
+          <w:lang w:val="en-US" w:eastAsia="de-CH"/>
+        </w:rPr>
+        <w:t xml:space="preserve">See </w:t>
+      </w:r>
+      <w:r>
+        <w:rPr>
+          <w:color w:val="FF0000"/>
+          <w:lang w:val="en-US" w:eastAsia="de-CH"/>
+        </w:rPr>
+        <w:t>(V0.7</w:t>
+      </w:r>
+      <w:r>
+        <w:rPr>
+          <w:color w:val="FF0000"/>
+          <w:lang w:val="en-US" w:eastAsia="de-CH"/>
+        </w:rPr>
+        <w:t>2</w:t>
+      </w:r>
+      <w:r>
+        <w:rPr>
+          <w:color w:val="FF0000"/>
+          <w:lang w:val="en-US" w:eastAsia="de-CH"/>
+        </w:rPr>
+        <w:t>)</w:t>
+      </w:r>
+      <w:r>
+        <w:rPr>
+          <w:lang w:val="en-US" w:eastAsia="de-CH"/>
+        </w:rPr>
+        <w:t xml:space="preserve"> indications for updates from the previous version (V0.</w:t>
+      </w:r>
+      <w:r>
+        <w:rPr>
+          <w:lang w:val="en-US" w:eastAsia="de-CH"/>
+        </w:rPr>
+        <w:t>70</w:t>
+      </w:r>
+      <w:r>
+        <w:rPr>
+          <w:lang w:val="en-US" w:eastAsia="de-CH"/>
+        </w:rPr>
+        <w:t>)</w:t>
+      </w:r>
+    </w:p>
+    <w:p>
+      <w:pPr>
+        <w:pStyle w:val="berschrift1"/>
+        <w:rPr>
+          <w:rFonts w:eastAsia="Times New Roman"/>
+          <w:lang w:val="en-US" w:eastAsia="de-CH"/>
+        </w:rPr>
+      </w:pPr>
+      <w:bookmarkStart w:id="0" w:name="_Toc176188390"/>
+      <w:r>
+        <w:rPr>
+          <w:rFonts w:eastAsia="Times New Roman"/>
+          <w:lang w:val="en-US" w:eastAsia="de-CH"/>
+        </w:rPr>
+        <w:t>Control the Sim Camera from an independent App</w:t>
+      </w:r>
       <w:bookmarkEnd w:id="0"/>
-      <w:r>
-        <w:rPr>
-          <w:rFonts w:eastAsia="Times New Roman"/>
-          <w:lang w:val="en-US" w:eastAsia="de-CH"/>
-        </w:rPr>
-        <w:t xml:space="preserve">MSFS </w:t>
-      </w:r>
-      <w:proofErr w:type="spellStart"/>
-      <w:r>
-        <w:rPr>
-          <w:rFonts w:eastAsia="Times New Roman"/>
-          <w:lang w:val="en-US" w:eastAsia="de-CH"/>
-        </w:rPr>
-        <w:t>CamControl</w:t>
-      </w:r>
-      <w:proofErr w:type="spellEnd"/>
-      <w:r>
-        <w:rPr>
-          <w:rFonts w:eastAsia="Times New Roman"/>
-          <w:lang w:val="en-US" w:eastAsia="de-CH"/>
-        </w:rPr>
-        <w:t xml:space="preserve"> V 0.</w:t>
-      </w:r>
-      <w:r>
-        <w:rPr>
-          <w:rFonts w:eastAsia="Times New Roman"/>
-          <w:lang w:val="en-US" w:eastAsia="de-CH"/>
-        </w:rPr>
-        <w:t>70</w:t>
-      </w:r>
-      <w:r>
-        <w:rPr>
-          <w:rFonts w:eastAsia="Times New Roman"/>
-          <w:lang w:val="en-US" w:eastAsia="de-CH"/>
-        </w:rPr>
-        <w:t>.0.</w:t>
-      </w:r>
-      <w:r>
-        <w:rPr>
-          <w:rFonts w:eastAsia="Times New Roman"/>
-          <w:lang w:val="en-US" w:eastAsia="de-CH"/>
-        </w:rPr>
-        <w:t>70</w:t>
-      </w:r>
-    </w:p>
-    <w:p>
-      <w:pPr>
-        <w:rPr>
-          <w:lang w:val="en-US" w:eastAsia="de-CH"/>
-        </w:rPr>
-      </w:pPr>
-      <w:r>
-        <w:rPr>
-          <w:lang w:val="en-US" w:eastAsia="de-CH"/>
-        </w:rPr>
-        <w:t xml:space="preserve">See </w:t>
-      </w:r>
-      <w:r>
-        <w:rPr>
-          <w:color w:val="FF0000"/>
-          <w:lang w:val="en-US" w:eastAsia="de-CH"/>
-        </w:rPr>
-        <w:t>(V0.70)</w:t>
-      </w:r>
-      <w:r>
-        <w:rPr>
-          <w:lang w:val="en-US" w:eastAsia="de-CH"/>
-        </w:rPr>
-        <w:t xml:space="preserve"> indications for updates from the previous version (V0.65)</w:t>
-      </w:r>
-    </w:p>
-    <w:p>
-      <w:pPr>
-        <w:pStyle w:val="berschrift1"/>
-        <w:rPr>
-          <w:rFonts w:eastAsia="Times New Roman"/>
-          <w:lang w:val="en-US" w:eastAsia="de-CH"/>
-        </w:rPr>
-      </w:pPr>
-      <w:bookmarkStart w:id="1" w:name="_Toc176188390"/>
-      <w:r>
-        <w:rPr>
-          <w:rFonts w:eastAsia="Times New Roman"/>
-          <w:lang w:val="en-US" w:eastAsia="de-CH"/>
-        </w:rPr>
-        <w:t>Control the Sim Camera from an independent App</w:t>
-      </w:r>
-      <w:bookmarkEnd w:id="1"/>
     </w:p>
     <w:p>
       <w:pPr>
@@ -293,18 +331,34 @@
           <w:lang w:val="en-US"/>
         </w:rPr>
       </w:pPr>
-      <w:bookmarkStart w:id="2" w:name="_Toc165556942"/>
-      <w:bookmarkStart w:id="3" w:name="_Toc176188391"/>
+      <w:bookmarkStart w:id="1" w:name="_Toc165556943"/>
+      <w:bookmarkStart w:id="2" w:name="_Toc176188392"/>
+      <w:bookmarkStart w:id="3" w:name="_Toc165556942"/>
+      <w:bookmarkStart w:id="4" w:name="_Toc176188391"/>
       <w:r>
         <w:rPr>
           <w:rFonts w:eastAsia="Times New Roman"/>
           <w:lang w:val="en-US"/>
         </w:rPr>
         <w:lastRenderedPageBreak/>
-        <w:t>V 0.70 News</w:t>
-      </w:r>
-      <w:bookmarkEnd w:id="2"/>
+        <w:t>V 0.7</w:t>
+      </w:r>
+      <w:r>
+        <w:rPr>
+          <w:rFonts w:eastAsia="Times New Roman"/>
+          <w:lang w:val="en-US"/>
+        </w:rPr>
+        <w:t>2</w:t>
+      </w:r>
+      <w:r>
+        <w:rPr>
+          <w:rFonts w:eastAsia="Times New Roman"/>
+          <w:lang w:val="en-US"/>
+        </w:rPr>
+        <w:t xml:space="preserve"> News</w:t>
+      </w:r>
       <w:bookmarkEnd w:id="3"/>
+      <w:bookmarkEnd w:id="4"/>
     </w:p>
     <w:p>
       <w:pPr>
@@ -314,14 +368,38 @@
           <w:numId w:val="29"/>
         </w:numPr>
         <w:rPr>
+          <w:lang w:val="en-US" w:eastAsia="de-CH"/>
+        </w:rPr>
+      </w:pPr>
+      <w:r>
+        <w:rPr>
+          <w:lang w:val="en-US" w:eastAsia="de-CH"/>
+        </w:rPr>
+        <w:t xml:space="preserve">Fixed 6DOF </w:t>
+      </w:r>
+      <w:r>
+        <w:rPr>
+          <w:lang w:val="en-US" w:eastAsia="de-CH"/>
+        </w:rPr>
+        <w:t>stored values (did not work with languages that use something else than a decimal point as separator)</w:t>
+      </w:r>
+      <w:bookmarkStart w:id="5" w:name="_GoBack"/>
+      <w:bookmarkEnd w:id="5"/>
+    </w:p>
+    <w:p>
+      <w:pPr>
+        <w:pStyle w:val="berschrift2"/>
+        <w:rPr>
+          <w:rFonts w:eastAsia="Times New Roman"/>
           <w:lang w:val="en-US"/>
         </w:rPr>
       </w:pPr>
       <w:r>
         <w:rPr>
-          <w:lang w:val="en-US" w:eastAsia="de-CH"/>
-        </w:rPr>
-        <w:t>GUI redesign</w:t>
+          <w:rFonts w:eastAsia="Times New Roman"/>
+          <w:lang w:val="en-US"/>
+        </w:rPr>
+        <w:t>V 0.70 News</w:t>
       </w:r>
     </w:p>
     <w:p>
@@ -332,22 +410,14 @@
           <w:numId w:val="29"/>
         </w:numPr>
         <w:rPr>
-          <w:lang w:val="en-US" w:eastAsia="de-CH"/>
-        </w:rPr>
-      </w:pPr>
-      <w:proofErr w:type="spellStart"/>
-      <w:r>
-        <w:rPr>
-          <w:lang w:val="en-US" w:eastAsia="de-CH"/>
-        </w:rPr>
-        <w:t>FlyBy</w:t>
-      </w:r>
-      <w:proofErr w:type="spellEnd"/>
-      <w:r>
-        <w:rPr>
-          <w:lang w:val="en-US" w:eastAsia="de-CH"/>
-        </w:rPr>
-        <w:t xml:space="preserve"> Helper</w:t>
+          <w:lang w:val="en-US"/>
+        </w:rPr>
+      </w:pPr>
+      <w:r>
+        <w:rPr>
+          <w:lang w:val="en-US" w:eastAsia="de-CH"/>
+        </w:rPr>
+        <w:t>GUI redesign</w:t>
       </w:r>
     </w:p>
     <w:p>
@@ -361,23 +431,19 @@
           <w:lang w:val="en-US" w:eastAsia="de-CH"/>
         </w:rPr>
       </w:pPr>
-      <w:r>
-        <w:rPr>
-          <w:lang w:val="en-US" w:eastAsia="de-CH"/>
-        </w:rPr>
-        <w:t>Custom Cam</w:t>
-      </w:r>
-      <w:r>
-        <w:rPr>
-          <w:lang w:val="en-US" w:eastAsia="de-CH"/>
-        </w:rPr>
-        <w:t>era</w:t>
-      </w:r>
-      <w:r>
-        <w:rPr>
-          <w:lang w:val="en-US" w:eastAsia="de-CH"/>
-        </w:rPr>
-        <w:t xml:space="preserve"> selection</w:t>
+      <w:proofErr w:type="spellStart"/>
+      <w:r>
+        <w:rPr>
+          <w:lang w:val="en-US" w:eastAsia="de-CH"/>
+        </w:rPr>
+        <w:t>FlyBy</w:t>
+      </w:r>
+      <w:proofErr w:type="spellEnd"/>
+      <w:r>
+        <w:rPr>
+          <w:lang w:val="en-US" w:eastAsia="de-CH"/>
+        </w:rPr>
+        <w:t xml:space="preserve"> Helper</w:t>
       </w:r>
     </w:p>
     <w:p>
@@ -395,13 +461,25 @@
         <w:rPr>
           <w:lang w:val="en-US" w:eastAsia="de-CH"/>
         </w:rPr>
-        <w:t>Fixed 6DOF Pitch direction</w:t>
-      </w:r>
-      <w:r>
-        <w:rPr>
-          <w:lang w:val="en-US" w:eastAsia="de-CH"/>
-        </w:rPr>
-        <w:t xml:space="preserve"> – was changed in one of the SU’s </w:t>
+        <w:t>Custom Camera selection</w:t>
+      </w:r>
+    </w:p>
+    <w:p>
+      <w:pPr>
+        <w:pStyle w:val="Listenabsatz"/>
+        <w:numPr>
+          <w:ilvl w:val="0"/>
+          <w:numId w:val="29"/>
+        </w:numPr>
+        <w:rPr>
+          <w:lang w:val="en-US" w:eastAsia="de-CH"/>
+        </w:rPr>
+      </w:pPr>
+      <w:r>
+        <w:rPr>
+          <w:lang w:val="en-US" w:eastAsia="de-CH"/>
+        </w:rPr>
+        <w:t xml:space="preserve">Fixed 6DOF Pitch direction – was changed in one of the SU’s </w:t>
       </w:r>
     </w:p>
     <w:p>
@@ -411,16 +489,14 @@
           <w:lang w:val="en-US" w:eastAsia="de-CH"/>
         </w:rPr>
       </w:pPr>
-      <w:bookmarkStart w:id="4" w:name="_Toc165556943"/>
-      <w:bookmarkStart w:id="5" w:name="_Toc176188392"/>
       <w:r>
         <w:rPr>
           <w:lang w:val="en-US" w:eastAsia="de-CH"/>
         </w:rPr>
         <w:t>Old News</w:t>
       </w:r>
-      <w:bookmarkEnd w:id="4"/>
-      <w:bookmarkEnd w:id="5"/>
+      <w:bookmarkEnd w:id="1"/>
+      <w:bookmarkEnd w:id="2"/>
     </w:p>
     <w:p>
       <w:pPr>
@@ -7881,7 +7957,7 @@
             <w:noProof/>
             <w:lang w:val="de-DE"/>
           </w:rPr>
-          <w:t>11</w:t>
+          <w:t>2</w:t>
         </w:r>
         <w:r>
           <w:fldChar w:fldCharType="end"/>
@@ -13460,7 +13536,7 @@
 </file>
 
 <file path=customXml/itemProps1.xml><?xml version="1.0" encoding="utf-8"?>
-<ds:datastoreItem xmlns:ds="http://schemas.openxmlformats.org/officeDocument/2006/customXml" ds:itemID="{3E3D1653-A059-4506-8A6B-469FEDB120B2}">
+<ds:datastoreItem xmlns:ds="http://schemas.openxmlformats.org/officeDocument/2006/customXml" ds:itemID="{7F209D29-77A4-4685-AE87-5F8CF79402F0}">
   <ds:schemaRefs>
     <ds:schemaRef ds:uri="http://schemas.openxmlformats.org/officeDocument/2006/bibliography"/>
   </ds:schemaRefs>

</xml_diff>